<commit_message>
Update servicio tecnico IEEE830.docx
</commit_message>
<xml_diff>
--- a/docs/servicio tecnico IEEE830.docx
+++ b/docs/servicio tecnico IEEE830.docx
@@ -132,7 +132,17 @@
       </w:pPr>
       <w:r>
         <w:rPr/>
-        <w:t>Por el momento el sistema no maneja la operación de venta de piezas al por menor o mayor</w:t>
+        <w:t>Por el momento el sistema no maneja la operación de venta de piezas al por menor o mayor.</w:t>
+      </w:r>
+    </w:p>
+    <w:p>
+      <w:pPr>
+        <w:pStyle w:val="Normal"/>
+        <w:rPr/>
+      </w:pPr>
+      <w:r>
+        <w:rPr/>
+        <w:t>Tampoco realiza la parte contable de la organización de la cual se encarga un tercero.</w:t>
       </w:r>
     </w:p>
     <w:p>
@@ -269,6 +279,16 @@
     <w:p>
       <w:pPr>
         <w:pStyle w:val="Normal"/>
+        <w:widowControl/>
+        <w:tabs>
+          <w:tab w:val="clear" w:pos="708"/>
+          <w:tab w:val="left" w:pos="-450" w:leader="none"/>
+          <w:tab w:val="left" w:pos="7425" w:leader="none"/>
+        </w:tabs>
+        <w:bidi w:val="0"/>
+        <w:spacing w:lineRule="auto" w:line="259" w:before="0" w:after="160"/>
+        <w:ind w:left="0" w:right="-454" w:hanging="0"/>
+        <w:jc w:val="left"/>
         <w:rPr/>
       </w:pPr>
       <w:r>
@@ -349,11 +369,170 @@
       <w:r>
         <w:rPr/>
         <w:t>2.3.</w:t>
+        <w:tab/>
+      </w:r>
+      <w:r>
+        <w:rPr/>
+        <w:t>Características de los Usuarios</w:t>
+      </w:r>
+    </w:p>
+    <w:p>
+      <w:pPr>
+        <w:pStyle w:val="Normal"/>
+        <w:spacing w:before="0" w:after="160"/>
+        <w:rPr/>
+      </w:pPr>
+      <w:r>
+        <w:rPr/>
+        <w:t xml:space="preserve">Diseñamos el sistema de manera que sea amigable con los usuarios que vayan a utilizarlo. </w:t>
+      </w:r>
+      <w:r>
+        <w:rPr/>
+        <w:t>Esto ayudaría a la transición del papel pero le tomaría mayor tiempo a usuarios con poca experiencia en el manejo de información digital, por eso recomendamos que los usuarios tengan una experiencia básica con el manejo de la pc.</w:t>
+      </w:r>
+    </w:p>
+    <w:p>
+      <w:pPr>
+        <w:pStyle w:val="Normal"/>
+        <w:spacing w:before="0" w:after="160"/>
+        <w:rPr/>
+      </w:pPr>
+      <w:r>
+        <w:rPr/>
+      </w:r>
+    </w:p>
+    <w:p>
+      <w:pPr>
+        <w:pStyle w:val="Normal"/>
+        <w:spacing w:before="0" w:after="160"/>
+        <w:rPr/>
+      </w:pPr>
+      <w:r>
+        <w:rPr/>
+        <w:t>2.4.</w:t>
+        <w:tab/>
+        <w:t>Restricciones</w:t>
+      </w:r>
+    </w:p>
+    <w:p>
+      <w:pPr>
+        <w:pStyle w:val="Normal"/>
+        <w:spacing w:before="0" w:after="160"/>
+        <w:rPr/>
+      </w:pPr>
+      <w:r>
+        <w:rPr/>
+        <w:t>Una de las restricciones que impone el service es que el servidor pueda armarse utilizando piezas propias del local para abaratar costos.</w:t>
+      </w:r>
+    </w:p>
+    <w:p>
+      <w:pPr>
+        <w:pStyle w:val="Normal"/>
+        <w:spacing w:before="0" w:after="160"/>
+        <w:rPr/>
+      </w:pPr>
+      <w:r>
+        <w:rPr/>
+      </w:r>
+    </w:p>
+    <w:p>
+      <w:pPr>
+        <w:pStyle w:val="Normal"/>
+        <w:spacing w:before="0" w:after="160"/>
+        <w:rPr/>
+      </w:pPr>
+      <w:r>
+        <w:rPr/>
+        <w:t>2.5</w:t>
+        <w:tab/>
+      </w:r>
+      <w:r>
+        <w:rPr/>
+        <w:t>Suposiciones y Dependencias</w:t>
+      </w:r>
+    </w:p>
+    <w:p>
+      <w:pPr>
+        <w:pStyle w:val="Normal"/>
+        <w:spacing w:before="0" w:after="160"/>
+        <w:rPr/>
+      </w:pPr>
+      <w:r>
+        <w:rPr/>
+        <w:t>El sistema es totalmente dependiente de la red que utilice el service, de tener problemas con la red o la conexión del servidor a la misma comenzarían a verse problemas de rendimiento o una perdida total del sistema.</w:t>
+      </w:r>
+    </w:p>
+    <w:p>
+      <w:pPr>
+        <w:pStyle w:val="Normal"/>
+        <w:spacing w:before="0" w:after="160"/>
+        <w:rPr/>
+      </w:pPr>
+      <w:r>
+        <w:rPr/>
+        <w:t>Si bien el sistema es capaz de correr en cualquier sistema operativo debe instalarse de manera manual en cada uno de ellos y de manera distinta dependiendo del mismo, por lo cual cualquier cambio en el sistema operativo o cualquier problema en el disco duro podría conllevar perdida parcial o total del sistema y la información almacenada. (se programarían backups para evitar estos casos)</w:t>
+      </w:r>
+    </w:p>
+    <w:p>
+      <w:pPr>
+        <w:pStyle w:val="Normal"/>
+        <w:spacing w:before="0" w:after="160"/>
+        <w:rPr/>
+      </w:pPr>
+      <w:r>
+        <w:rPr/>
+        <w:t>Para evitar problemas de seguridad se utilizan distintos niveles de usuarios con distintos niveles de autorización para utilizar ciertas funcionalidades.</w:t>
+      </w:r>
+    </w:p>
+    <w:p>
+      <w:pPr>
+        <w:pStyle w:val="Normal"/>
+        <w:spacing w:before="0" w:after="160"/>
+        <w:rPr/>
+      </w:pPr>
+      <w:r>
+        <w:rPr/>
+        <w:t>2.6.</w:t>
+        <w:tab/>
+        <w:t>Requisitos Futuros</w:t>
+      </w:r>
+    </w:p>
+    <w:p>
+      <w:pPr>
+        <w:pStyle w:val="Normal"/>
+        <w:spacing w:before="0" w:after="160"/>
+        <w:rPr/>
+      </w:pPr>
+      <w:r>
+        <w:rPr/>
+        <w:t>De ser necesario se puede mejorar la seguridad del servidor para evitar el robo de información o infiltración de datos.</w:t>
+      </w:r>
+    </w:p>
+    <w:p>
+      <w:pPr>
+        <w:pStyle w:val="Normal"/>
+        <w:spacing w:before="0" w:after="160"/>
+        <w:rPr/>
+      </w:pPr>
+      <w:r>
+        <w:rPr/>
+        <w:t>También dependiendo del uso y la carga del sistema se pueden mejorar los componentes del mismo a futuro para mejorar la estabilidad y aumentar la eficiencia de las operaciones.</w:t>
+      </w:r>
+    </w:p>
+    <w:p>
+      <w:pPr>
+        <w:pStyle w:val="Normal"/>
+        <w:spacing w:before="0" w:after="160"/>
+        <w:rPr/>
+      </w:pPr>
+      <w:r>
+        <w:rPr/>
+        <w:t>Una de las partes que no cubre el sistema es el manejo de stock de las piezas y componentes que vende la organización, a futuro planeamos integrarlo al sistema para expandir sus funcionalidades.</w:t>
       </w:r>
     </w:p>
     <w:sectPr>
       <w:type w:val="nextPage"/>
-      <w:pgSz w:w="12240" w:h="15840"/>
+      <w:pgSz w:w="11906" w:h="16838"/>
       <w:pgMar w:left="2481" w:right="2482" w:header="0" w:top="1417" w:footer="0" w:bottom="1417" w:gutter="0"/>
       <w:pgNumType w:fmt="decimal"/>
       <w:formProt w:val="false"/>
@@ -370,7 +549,6 @@
     <w:rPrDefault>
       <w:rPr>
         <w:rFonts w:ascii="Calibri" w:hAnsi="Calibri" w:eastAsia="Calibri" w:cs="" w:asciiTheme="minorHAnsi" w:cstheme="minorBidi" w:eastAsiaTheme="minorHAnsi" w:hAnsiTheme="minorHAnsi"/>
-        <w:sz w:val="22"/>
         <w:szCs w:val="22"/>
         <w:lang w:val="es-AR" w:eastAsia="en-US" w:bidi="ar-SA"/>
       </w:rPr>

</xml_diff>

<commit_message>
arregle un poco el indice
</commit_message>
<xml_diff>
--- a/docs/servicio tecnico IEEE830.docx
+++ b/docs/servicio tecnico IEEE830.docx
@@ -483,20 +483,23 @@
     <w:p>
       <w:pPr>
         <w:pStyle w:val="Normal"/>
-        <w:rPr>
-          <w:rFonts w:ascii="Arial" w:hAnsi="Arial" w:cs="Arial"/>
-          <w:b/>
-          <w:b/>
-          <w:bCs/>
-        </w:rPr>
-      </w:pPr>
-      <w:r>
-        <w:rPr>
-          <w:rFonts w:cs="Arial" w:ascii="Arial" w:hAnsi="Arial"/>
-          <w:b/>
-          <w:bCs/>
-        </w:rPr>
-        <w:t xml:space="preserve">1. Introducción </w:t>
+        <w:rPr/>
+      </w:pPr>
+      <w:r>
+        <w:rPr>
+          <w:rFonts w:cs="Arial" w:ascii="Arial" w:hAnsi="Arial"/>
+          <w:b/>
+          <w:bCs/>
+        </w:rPr>
+        <w:t>1. Introducción………………………………………………....</w:t>
+      </w:r>
+      <w:r>
+        <w:rPr>
+          <w:rFonts w:cs="Arial" w:ascii="Arial" w:hAnsi="Arial"/>
+          <w:b/>
+          <w:bCs/>
+        </w:rPr>
+        <w:t>4</w:t>
       </w:r>
     </w:p>
     <w:p>
@@ -510,15 +513,13 @@
         </w:rPr>
         <w:t>1.1</w:t>
         <w:tab/>
-        <w:t>Propósito………………………………………………</w:t>
-      </w:r>
-      <w:bookmarkStart w:id="0" w:name="_GoBack"/>
-      <w:bookmarkEnd w:id="0"/>
-      <w:r>
-        <w:rPr>
-          <w:rFonts w:cs="Arial" w:ascii="Arial" w:hAnsi="Arial"/>
-        </w:rPr>
-        <w:t>1</w:t>
+        <w:t>Propósito……………………………………………..</w:t>
+      </w:r>
+      <w:r>
+        <w:rPr>
+          <w:rFonts w:cs="Arial" w:ascii="Arial" w:hAnsi="Arial"/>
+        </w:rPr>
+        <w:t>4</w:t>
       </w:r>
     </w:p>
     <w:p>
@@ -532,7 +533,13 @@
         </w:rPr>
         <w:t>1.2</w:t>
         <w:tab/>
-        <w:t xml:space="preserve">Ámbito del Sistema …………………………………..1  </w:t>
+        <w:t>Ámbito del Sistema ………………………………...</w:t>
+      </w:r>
+      <w:r>
+        <w:rPr>
+          <w:rFonts w:cs="Arial" w:ascii="Arial" w:hAnsi="Arial"/>
+        </w:rPr>
+        <w:t>4</w:t>
       </w:r>
     </w:p>
     <w:p>
@@ -546,7 +553,13 @@
         </w:rPr>
         <w:t>1.3</w:t>
         <w:tab/>
-        <w:t>Definiciones, Acrónimos y Abreviaturas ……………2</w:t>
+        <w:t>Definiciones, Acrónimos y Abreviaturas ………....</w:t>
+      </w:r>
+      <w:r>
+        <w:rPr>
+          <w:rFonts w:cs="Arial" w:ascii="Arial" w:hAnsi="Arial"/>
+        </w:rPr>
+        <w:t>5</w:t>
       </w:r>
     </w:p>
     <w:p>
@@ -571,7 +584,13 @@
         <w:rPr>
           <w:rFonts w:cs="Arial" w:ascii="Arial" w:hAnsi="Arial"/>
         </w:rPr>
-        <w:t>Visión General del Documento ………………………2</w:t>
+        <w:t>Visión General del Documento …………………...</w:t>
+      </w:r>
+      <w:r>
+        <w:rPr>
+          <w:rFonts w:cs="Arial" w:ascii="Arial" w:hAnsi="Arial"/>
+        </w:rPr>
+        <w:t>5</w:t>
       </w:r>
     </w:p>
     <w:p>
@@ -597,7 +616,13 @@
         <w:rPr>
           <w:rFonts w:cs="Arial" w:ascii="Arial" w:hAnsi="Arial"/>
         </w:rPr>
-        <w:t xml:space="preserve"> ……………………………………………2</w:t>
+        <w:t xml:space="preserve"> ………………………………………..</w:t>
+      </w:r>
+      <w:r>
+        <w:rPr>
+          <w:rFonts w:cs="Arial" w:ascii="Arial" w:hAnsi="Arial"/>
+        </w:rPr>
+        <w:t>5</w:t>
       </w:r>
     </w:p>
     <w:p>
@@ -622,26 +647,35 @@
         <w:rPr>
           <w:rFonts w:cs="Arial" w:ascii="Arial" w:hAnsi="Arial"/>
         </w:rPr>
-        <w:t>Referencias ……………………………………………2</w:t>
-      </w:r>
-    </w:p>
-    <w:p>
-      <w:pPr>
-        <w:pStyle w:val="Normal"/>
-        <w:rPr>
-          <w:rFonts w:ascii="Arial" w:hAnsi="Arial" w:cs="Arial"/>
-          <w:b/>
-          <w:b/>
-          <w:bCs/>
-        </w:rPr>
-      </w:pPr>
-      <w:r>
-        <w:rPr>
-          <w:rFonts w:cs="Arial" w:ascii="Arial" w:hAnsi="Arial"/>
-          <w:b/>
-          <w:bCs/>
-        </w:rPr>
-        <w:t xml:space="preserve">2. Descripción General……………………………………2 </w:t>
+        <w:t>Referencias ………………………………………….</w:t>
+      </w:r>
+      <w:r>
+        <w:rPr>
+          <w:rFonts w:cs="Arial" w:ascii="Arial" w:hAnsi="Arial"/>
+        </w:rPr>
+        <w:t>5</w:t>
+      </w:r>
+    </w:p>
+    <w:p>
+      <w:pPr>
+        <w:pStyle w:val="Normal"/>
+        <w:rPr/>
+      </w:pPr>
+      <w:r>
+        <w:rPr>
+          <w:rFonts w:cs="Arial" w:ascii="Arial" w:hAnsi="Arial"/>
+          <w:b/>
+          <w:bCs/>
+        </w:rPr>
+        <w:t>2. Descripción General………………………………………..</w:t>
+      </w:r>
+      <w:r>
+        <w:rPr>
+          <w:rFonts w:cs="Arial" w:ascii="Arial" w:hAnsi="Arial"/>
+          <w:b/>
+          <w:bCs/>
+        </w:rPr>
+        <w:t>6</w:t>
       </w:r>
     </w:p>
     <w:p>
@@ -655,7 +689,13 @@
         </w:rPr>
         <w:t>2.1</w:t>
         <w:tab/>
-        <w:t>Perspectiva del Producto ……………………………..2</w:t>
+        <w:t>Perspectiva del Producto …………………………..</w:t>
+      </w:r>
+      <w:r>
+        <w:rPr>
+          <w:rFonts w:cs="Arial" w:ascii="Arial" w:hAnsi="Arial"/>
+        </w:rPr>
+        <w:t>6</w:t>
       </w:r>
     </w:p>
     <w:p>
@@ -669,7 +709,13 @@
         </w:rPr>
         <w:t>2.2</w:t>
         <w:tab/>
-        <w:t>Funciones del Producto………………………………..3</w:t>
+        <w:t>Funciones del Producto……………………………..</w:t>
+      </w:r>
+      <w:r>
+        <w:rPr>
+          <w:rFonts w:cs="Arial" w:ascii="Arial" w:hAnsi="Arial"/>
+        </w:rPr>
+        <w:t>6</w:t>
       </w:r>
     </w:p>
     <w:p>
@@ -683,7 +729,27 @@
         </w:rPr>
         <w:t>2.3</w:t>
         <w:tab/>
-        <w:t>Características de los Usuarios……………………….3</w:t>
+        <w:t>Características de los Usuarios…………………….</w:t>
+      </w:r>
+      <w:r>
+        <w:rPr>
+          <w:rFonts w:cs="Arial" w:ascii="Arial" w:hAnsi="Arial"/>
+        </w:rPr>
+        <w:t>6</w:t>
+      </w:r>
+    </w:p>
+    <w:p>
+      <w:pPr>
+        <w:pStyle w:val="Normal"/>
+        <w:rPr/>
+      </w:pPr>
+      <w:r>
+        <w:rPr>
+          <w:rFonts w:cs="Arial" w:ascii="Arial" w:hAnsi="Arial"/>
+        </w:rPr>
+        <w:t>2.3.1</w:t>
+        <w:tab/>
+        <w:t>Actores………………………….…………………….7</w:t>
       </w:r>
     </w:p>
     <w:p>
@@ -697,7 +763,75 @@
         </w:rPr>
         <w:t>2.4</w:t>
         <w:tab/>
-        <w:t>Restricciones …………………………………………...3</w:t>
+        <w:t>Restricciones ………………………………………...</w:t>
+      </w:r>
+      <w:r>
+        <w:rPr>
+          <w:rFonts w:cs="Arial" w:ascii="Arial" w:hAnsi="Arial"/>
+        </w:rPr>
+        <w:t>8</w:t>
+      </w:r>
+    </w:p>
+    <w:p>
+      <w:pPr>
+        <w:pStyle w:val="Normal"/>
+        <w:rPr/>
+      </w:pPr>
+      <w:r>
+        <w:rPr>
+          <w:rFonts w:cs="Arial" w:ascii="Arial" w:hAnsi="Arial"/>
+        </w:rPr>
+        <w:t>2.4.</w:t>
+      </w:r>
+      <w:r>
+        <w:rPr>
+          <w:rFonts w:cs="Arial" w:ascii="Arial" w:hAnsi="Arial"/>
+        </w:rPr>
+        <w:t>1</w:t>
+      </w:r>
+      <w:r>
+        <w:rPr>
+          <w:rFonts w:cs="Arial" w:ascii="Arial" w:hAnsi="Arial"/>
+        </w:rPr>
+        <w:tab/>
+        <w:t>Restricciones de Hardware…………………………</w:t>
+      </w:r>
+      <w:r>
+        <w:rPr>
+          <w:rFonts w:cs="Arial" w:ascii="Arial" w:hAnsi="Arial"/>
+        </w:rPr>
+        <w:t>8</w:t>
+      </w:r>
+    </w:p>
+    <w:p>
+      <w:pPr>
+        <w:pStyle w:val="Normal"/>
+        <w:rPr/>
+      </w:pPr>
+      <w:r>
+        <w:rPr>
+          <w:rFonts w:cs="Arial" w:ascii="Arial" w:hAnsi="Arial"/>
+        </w:rPr>
+        <w:t>2.4.</w:t>
+      </w:r>
+      <w:r>
+        <w:rPr>
+          <w:rFonts w:cs="Arial" w:ascii="Arial" w:hAnsi="Arial"/>
+        </w:rPr>
+        <w:t>2</w:t>
+      </w:r>
+      <w:r>
+        <w:rPr>
+          <w:rFonts w:cs="Arial" w:ascii="Arial" w:hAnsi="Arial"/>
+        </w:rPr>
+        <w:tab/>
+        <w:t>Restricciones de Software..………………………...</w:t>
+      </w:r>
+      <w:r>
+        <w:rPr>
+          <w:rFonts w:cs="Arial" w:ascii="Arial" w:hAnsi="Arial"/>
+        </w:rPr>
+        <w:t>8</w:t>
       </w:r>
     </w:p>
     <w:p>
@@ -711,7 +845,13 @@
         </w:rPr>
         <w:t>2.5</w:t>
         <w:tab/>
-        <w:t>Suposiciones y Dependencias………………………...3</w:t>
+        <w:t>Suposiciones y Dependencias……………………..</w:t>
+      </w:r>
+      <w:r>
+        <w:rPr>
+          <w:rFonts w:cs="Arial" w:ascii="Arial" w:hAnsi="Arial"/>
+        </w:rPr>
+        <w:t>8</w:t>
       </w:r>
     </w:p>
     <w:p>
@@ -725,38 +865,53 @@
         </w:rPr>
         <w:t>2.6</w:t>
         <w:tab/>
-        <w:t>Requisitos Futuros …………………………………..…4</w:t>
-      </w:r>
-    </w:p>
-    <w:p>
-      <w:pPr>
-        <w:pStyle w:val="Normal"/>
-        <w:rPr>
-          <w:rFonts w:ascii="Arial" w:hAnsi="Arial" w:cs="Arial"/>
-          <w:b/>
-          <w:b/>
-          <w:bCs/>
-        </w:rPr>
-      </w:pPr>
-      <w:r>
-        <w:rPr>
-          <w:rFonts w:cs="Arial" w:ascii="Arial" w:hAnsi="Arial"/>
-          <w:b/>
-          <w:bCs/>
-        </w:rPr>
-        <w:t>3. Requisitos Específicos…………………………………4</w:t>
-      </w:r>
-    </w:p>
-    <w:p>
-      <w:pPr>
-        <w:pStyle w:val="Normal"/>
-        <w:rPr/>
-      </w:pPr>
-      <w:r>
-        <w:rPr>
-          <w:rFonts w:cs="Arial" w:ascii="Arial" w:hAnsi="Arial"/>
-        </w:rPr>
-        <w:t>3.1    Interfaces Externas………………………………………4</w:t>
+        <w:t>Requisitos Futuros ……………………………….…</w:t>
+      </w:r>
+      <w:r>
+        <w:rPr>
+          <w:rFonts w:cs="Arial" w:ascii="Arial" w:hAnsi="Arial"/>
+        </w:rPr>
+        <w:t>8</w:t>
+      </w:r>
+    </w:p>
+    <w:p>
+      <w:pPr>
+        <w:pStyle w:val="Normal"/>
+        <w:rPr/>
+      </w:pPr>
+      <w:r>
+        <w:rPr>
+          <w:rFonts w:cs="Arial" w:ascii="Arial" w:hAnsi="Arial"/>
+          <w:b/>
+          <w:bCs/>
+        </w:rPr>
+        <w:t>3. Requisitos Específicos………………………………….…</w:t>
+      </w:r>
+      <w:r>
+        <w:rPr>
+          <w:rFonts w:cs="Arial" w:ascii="Arial" w:hAnsi="Arial"/>
+          <w:b/>
+          <w:bCs/>
+        </w:rPr>
+        <w:t>9</w:t>
+      </w:r>
+    </w:p>
+    <w:p>
+      <w:pPr>
+        <w:pStyle w:val="Normal"/>
+        <w:rPr/>
+      </w:pPr>
+      <w:r>
+        <w:rPr>
+          <w:rFonts w:cs="Arial" w:ascii="Arial" w:hAnsi="Arial"/>
+        </w:rPr>
+        <w:t>3.1    Interfaces Externas………………………………………</w:t>
+      </w:r>
+      <w:r>
+        <w:rPr>
+          <w:rFonts w:cs="Arial" w:ascii="Arial" w:hAnsi="Arial"/>
+        </w:rPr>
+        <w:t>9</w:t>
       </w:r>
     </w:p>
     <w:p>
@@ -770,7 +925,13 @@
         </w:rPr>
         <w:t>3.1.1</w:t>
         <w:tab/>
-        <w:t>interfaces con el usuario……………………………….4</w:t>
+        <w:t>interfaces con el usuario……………………………….</w:t>
+      </w:r>
+      <w:r>
+        <w:rPr>
+          <w:rFonts w:cs="Arial" w:ascii="Arial" w:hAnsi="Arial"/>
+        </w:rPr>
+        <w:t>9</w:t>
       </w:r>
     </w:p>
     <w:p>
@@ -784,7 +945,13 @@
         </w:rPr>
         <w:t>3.1.2</w:t>
         <w:tab/>
-        <w:t>interfaces con el hardware…………………………….4</w:t>
+        <w:t>interfaces con el hardware…………………………….</w:t>
+      </w:r>
+      <w:r>
+        <w:rPr>
+          <w:rFonts w:cs="Arial" w:ascii="Arial" w:hAnsi="Arial"/>
+        </w:rPr>
+        <w:t>9</w:t>
       </w:r>
     </w:p>
     <w:p>
@@ -798,7 +965,13 @@
         </w:rPr>
         <w:t>3.1.3</w:t>
         <w:tab/>
-        <w:t>interfaces con el software……………………………...4</w:t>
+        <w:t>interfaces con el software……………………………...</w:t>
+      </w:r>
+      <w:r>
+        <w:rPr>
+          <w:rFonts w:cs="Arial" w:ascii="Arial" w:hAnsi="Arial"/>
+        </w:rPr>
+        <w:t>9</w:t>
       </w:r>
     </w:p>
     <w:p>
@@ -812,19 +985,56 @@
         </w:rPr>
         <w:t>3.1.4</w:t>
         <w:tab/>
-        <w:t>interfaces de comunicación……………………………4</w:t>
-      </w:r>
-    </w:p>
-    <w:p>
-      <w:pPr>
-        <w:pStyle w:val="Normal"/>
-        <w:rPr/>
-      </w:pPr>
-      <w:r>
-        <w:rPr>
-          <w:rFonts w:cs="Arial" w:ascii="Arial" w:hAnsi="Arial"/>
-        </w:rPr>
-        <w:t>3.2    Funciones…………………………………………………6</w:t>
+        <w:t>interfaces de comunicación……………………………</w:t>
+      </w:r>
+      <w:r>
+        <w:rPr>
+          <w:rFonts w:cs="Arial" w:ascii="Arial" w:hAnsi="Arial"/>
+        </w:rPr>
+        <w:t>9</w:t>
+      </w:r>
+    </w:p>
+    <w:p>
+      <w:pPr>
+        <w:pStyle w:val="Normal"/>
+        <w:rPr/>
+      </w:pPr>
+      <w:r>
+        <w:rPr>
+          <w:rFonts w:cs="Arial" w:ascii="Arial" w:hAnsi="Arial"/>
+        </w:rPr>
+        <w:t xml:space="preserve">3.2     </w:t>
+        <w:tab/>
+      </w:r>
+      <w:r>
+        <w:rPr>
+          <w:rFonts w:cs="Arial" w:ascii="Arial" w:hAnsi="Arial"/>
+        </w:rPr>
+        <w:t xml:space="preserve">Requisitos </w:t>
+      </w:r>
+      <w:r>
+        <w:rPr>
+          <w:rFonts w:cs="Arial" w:ascii="Arial" w:hAnsi="Arial"/>
+        </w:rPr>
+        <w:t>Funcion</w:t>
+      </w:r>
+      <w:r>
+        <w:rPr>
+          <w:rFonts w:cs="Arial" w:ascii="Arial" w:hAnsi="Arial"/>
+        </w:rPr>
+        <w:t>ale</w:t>
+      </w:r>
+      <w:r>
+        <w:rPr>
+          <w:rFonts w:cs="Arial" w:ascii="Arial" w:hAnsi="Arial"/>
+        </w:rPr>
+        <w:t>s…………………………………</w:t>
+      </w:r>
+      <w:r>
+        <w:rPr>
+          <w:rFonts w:cs="Arial" w:ascii="Arial" w:hAnsi="Arial"/>
+        </w:rPr>
+        <w:t>9</w:t>
       </w:r>
     </w:p>
     <w:p>
@@ -838,7 +1048,13 @@
         </w:rPr>
         <w:t>3.2.1</w:t>
         <w:tab/>
-        <w:t xml:space="preserve">autentificación del usuario…………………………….6 </w:t>
+        <w:t>autentificación del usuario…………………………….</w:t>
+      </w:r>
+      <w:r>
+        <w:rPr>
+          <w:rFonts w:cs="Arial" w:ascii="Arial" w:hAnsi="Arial"/>
+        </w:rPr>
+        <w:t>9</w:t>
       </w:r>
     </w:p>
     <w:p>
@@ -852,7 +1068,13 @@
         </w:rPr>
         <w:t>3.2.2</w:t>
         <w:tab/>
-        <w:t>consulta de información……………………………….6</w:t>
+        <w:t>consulta de información……………………………….</w:t>
+      </w:r>
+      <w:r>
+        <w:rPr>
+          <w:rFonts w:cs="Arial" w:ascii="Arial" w:hAnsi="Arial"/>
+        </w:rPr>
+        <w:t>10</w:t>
       </w:r>
     </w:p>
     <w:p>
@@ -866,7 +1088,13 @@
         </w:rPr>
         <w:t>3.2.3</w:t>
         <w:tab/>
-        <w:t>alta de pedido…………………………………………..7</w:t>
+        <w:t>alta de pedido…………………………………………..</w:t>
+      </w:r>
+      <w:r>
+        <w:rPr>
+          <w:rFonts w:cs="Arial" w:ascii="Arial" w:hAnsi="Arial"/>
+        </w:rPr>
+        <w:t>10</w:t>
       </w:r>
     </w:p>
     <w:p>
@@ -880,7 +1108,13 @@
         </w:rPr>
         <w:t>3.2.4</w:t>
         <w:tab/>
-        <w:t>alta de cliente…………………………………………..7</w:t>
+        <w:t>alta de cliente………………………………………….</w:t>
+      </w:r>
+      <w:r>
+        <w:rPr>
+          <w:rFonts w:cs="Arial" w:ascii="Arial" w:hAnsi="Arial"/>
+        </w:rPr>
+        <w:t>10</w:t>
       </w:r>
     </w:p>
     <w:p>
@@ -894,7 +1128,13 @@
         </w:rPr>
         <w:t>3.2.5</w:t>
         <w:tab/>
-        <w:t>modificar información …………………………………7</w:t>
+        <w:t>modificar información …………………………………</w:t>
+      </w:r>
+      <w:r>
+        <w:rPr>
+          <w:rFonts w:cs="Arial" w:ascii="Arial" w:hAnsi="Arial"/>
+        </w:rPr>
+        <w:t>10</w:t>
       </w:r>
     </w:p>
     <w:p>
@@ -908,7 +1148,13 @@
         </w:rPr>
         <w:t>3.2.6</w:t>
         <w:tab/>
-        <w:t>editar pedido……………………………………………7</w:t>
+        <w:t>editar pedido……………………………………………</w:t>
+      </w:r>
+      <w:r>
+        <w:rPr>
+          <w:rFonts w:cs="Arial" w:ascii="Arial" w:hAnsi="Arial"/>
+        </w:rPr>
+        <w:t>10</w:t>
       </w:r>
     </w:p>
     <w:p>
@@ -922,7 +1168,13 @@
         </w:rPr>
         <w:t>3.2.7</w:t>
         <w:tab/>
-        <w:t>baja……………………………………………………...7</w:t>
+        <w:t>baja……………………………………………………...</w:t>
+      </w:r>
+      <w:r>
+        <w:rPr>
+          <w:rFonts w:cs="Arial" w:ascii="Arial" w:hAnsi="Arial"/>
+        </w:rPr>
+        <w:t>10</w:t>
       </w:r>
     </w:p>
     <w:p>
@@ -941,12 +1193,25 @@
           <w:rFonts w:cs="Arial" w:ascii="Arial" w:hAnsi="Arial"/>
         </w:rPr>
         <w:t xml:space="preserve">3    </w:t>
-      </w:r>
-      <w:r>
-        <w:rPr>
-          <w:rFonts w:cs="Arial" w:ascii="Arial" w:hAnsi="Arial"/>
-        </w:rPr>
-        <w:t>Requerimientos no funcionales</w:t>
+        <w:tab/>
+      </w:r>
+      <w:r>
+        <w:rPr>
+          <w:rFonts w:cs="Arial" w:ascii="Arial" w:hAnsi="Arial"/>
+        </w:rPr>
+        <w:t>Requisitos</w:t>
+      </w:r>
+      <w:r>
+        <w:rPr>
+          <w:rFonts w:cs="Arial" w:ascii="Arial" w:hAnsi="Arial"/>
+        </w:rPr>
+        <w:t xml:space="preserve"> no funcionales…………………………….</w:t>
+      </w:r>
+      <w:r>
+        <w:rPr>
+          <w:rFonts w:cs="Arial" w:ascii="Arial" w:hAnsi="Arial"/>
+        </w:rPr>
+        <w:t>10</w:t>
       </w:r>
     </w:p>
     <w:p>
@@ -960,7 +1225,13 @@
         </w:rPr>
         <w:t>3.3.1</w:t>
         <w:tab/>
-        <w:t>Requisitos de rendimiento</w:t>
+        <w:t>Requisitos de rendimiento…………………………….</w:t>
+      </w:r>
+      <w:r>
+        <w:rPr>
+          <w:rFonts w:cs="Arial" w:ascii="Arial" w:hAnsi="Arial"/>
+        </w:rPr>
+        <w:t>10</w:t>
       </w:r>
     </w:p>
     <w:p>
@@ -974,7 +1245,19 @@
         </w:rPr>
         <w:t>3.3.2</w:t>
         <w:tab/>
-        <w:t>Seguridad</w:t>
+        <w:t>Seguridad………………………………………………</w:t>
+      </w:r>
+      <w:r>
+        <w:rPr>
+          <w:rFonts w:cs="Arial" w:ascii="Arial" w:hAnsi="Arial"/>
+        </w:rPr>
+        <w:t>.</w:t>
+      </w:r>
+      <w:r>
+        <w:rPr>
+          <w:rFonts w:cs="Arial" w:ascii="Arial" w:hAnsi="Arial"/>
+        </w:rPr>
+        <w:t>11</w:t>
       </w:r>
     </w:p>
     <w:p>
@@ -988,7 +1271,19 @@
         </w:rPr>
         <w:t>3.3.3</w:t>
         <w:tab/>
-        <w:t>Fiabilidad</w:t>
+        <w:t>Fiabilidad………………………………………….……</w:t>
+      </w:r>
+      <w:r>
+        <w:rPr>
+          <w:rFonts w:cs="Arial" w:ascii="Arial" w:hAnsi="Arial"/>
+        </w:rPr>
+        <w:t>.</w:t>
+      </w:r>
+      <w:r>
+        <w:rPr>
+          <w:rFonts w:cs="Arial" w:ascii="Arial" w:hAnsi="Arial"/>
+        </w:rPr>
+        <w:t>11</w:t>
       </w:r>
     </w:p>
     <w:p>
@@ -1002,12 +1297,25 @@
         </w:rPr>
         <w:t>3.3.4</w:t>
         <w:tab/>
-        <w:t>Disponibilidad</w:t>
-      </w:r>
-    </w:p>
-    <w:p>
-      <w:pPr>
-        <w:pStyle w:val="Normal"/>
+        <w:t>Disponibilidad……………………………………….…</w:t>
+      </w:r>
+      <w:r>
+        <w:rPr>
+          <w:rFonts w:cs="Arial" w:ascii="Arial" w:hAnsi="Arial"/>
+        </w:rPr>
+        <w:t>.</w:t>
+      </w:r>
+      <w:r>
+        <w:rPr>
+          <w:rFonts w:cs="Arial" w:ascii="Arial" w:hAnsi="Arial"/>
+        </w:rPr>
+        <w:t>11</w:t>
+      </w:r>
+    </w:p>
+    <w:p>
+      <w:pPr>
+        <w:pStyle w:val="Normal"/>
+        <w:jc w:val="left"/>
         <w:rPr/>
       </w:pPr>
       <w:r>
@@ -1016,13 +1324,19 @@
         </w:rPr>
         <w:t>3.3.5</w:t>
         <w:tab/>
-        <w:t>Mantenibilid</w:t>
-      </w:r>
-      <w:r>
-        <w:rPr>
-          <w:rFonts w:cs="Arial" w:ascii="Arial" w:hAnsi="Arial"/>
-        </w:rPr>
-        <w:t>ad</w:t>
+        <w:t>Mantenibilidad…………………………………………</w:t>
+      </w:r>
+      <w:r>
+        <w:rPr>
+          <w:rFonts w:cs="Arial" w:ascii="Arial" w:hAnsi="Arial"/>
+        </w:rPr>
+        <w:t>.</w:t>
+      </w:r>
+      <w:r>
+        <w:rPr>
+          <w:rFonts w:cs="Arial" w:ascii="Arial" w:hAnsi="Arial"/>
+        </w:rPr>
+        <w:t>11</w:t>
       </w:r>
     </w:p>
     <w:p>
@@ -1036,7 +1350,19 @@
         </w:rPr>
         <w:t>3.3.6</w:t>
         <w:tab/>
-        <w:t>Portabilidad</w:t>
+        <w:t>Portabilidad……………………………………………</w:t>
+      </w:r>
+      <w:r>
+        <w:rPr>
+          <w:rFonts w:cs="Arial" w:ascii="Arial" w:hAnsi="Arial"/>
+        </w:rPr>
+        <w:t>..</w:t>
+      </w:r>
+      <w:r>
+        <w:rPr>
+          <w:rFonts w:cs="Arial" w:ascii="Arial" w:hAnsi="Arial"/>
+        </w:rPr>
+        <w:t>12</w:t>
       </w:r>
     </w:p>
     <w:p>
@@ -1044,21 +1370,24 @@
         <w:pStyle w:val="Normal"/>
         <w:rPr>
           <w:rFonts w:ascii="Arial" w:hAnsi="Arial" w:cs="Arial"/>
-          <w:b/>
-          <w:b/>
-          <w:bCs/>
-          <w:sz w:val="28"/>
-          <w:szCs w:val="28"/>
-        </w:rPr>
-      </w:pPr>
-      <w:r>
-        <w:rPr>
-          <w:rFonts w:cs="Arial" w:ascii="Arial" w:hAnsi="Arial"/>
-          <w:b/>
-          <w:bCs/>
-          <w:sz w:val="28"/>
-          <w:szCs w:val="28"/>
-        </w:rPr>
+          <w:b w:val="false"/>
+          <w:b w:val="false"/>
+          <w:bCs w:val="false"/>
+          <w:sz w:val="22"/>
+          <w:szCs w:val="22"/>
+        </w:rPr>
+      </w:pPr>
+      <w:r>
+        <w:rPr>
+          <w:rFonts w:cs="Arial" w:ascii="Arial" w:hAnsi="Arial"/>
+          <w:b w:val="false"/>
+          <w:bCs w:val="false"/>
+          <w:sz w:val="22"/>
+          <w:szCs w:val="22"/>
+        </w:rPr>
+        <w:t>3.4</w:t>
+        <w:tab/>
+        <w:t>Prototipado……………………………………………...12</w:t>
       </w:r>
     </w:p>
     <w:p>
@@ -1066,22 +1395,27 @@
         <w:pStyle w:val="Normal"/>
         <w:rPr>
           <w:rFonts w:ascii="Arial" w:hAnsi="Arial" w:cs="Arial"/>
-          <w:b/>
-          <w:b/>
-          <w:bCs/>
-          <w:sz w:val="28"/>
-          <w:szCs w:val="28"/>
-        </w:rPr>
-      </w:pPr>
-      <w:r>
-        <w:rPr>
-          <w:rFonts w:cs="Arial" w:ascii="Arial" w:hAnsi="Arial"/>
-          <w:b/>
-          <w:bCs/>
-          <w:sz w:val="28"/>
-          <w:szCs w:val="28"/>
-        </w:rPr>
-      </w:r>
+          <w:b w:val="false"/>
+          <w:b w:val="false"/>
+          <w:bCs w:val="false"/>
+          <w:sz w:val="22"/>
+          <w:szCs w:val="22"/>
+        </w:rPr>
+      </w:pPr>
+      <w:bookmarkStart w:id="0" w:name="__DdeLink__1914_430714609"/>
+      <w:r>
+        <w:rPr>
+          <w:rFonts w:cs="Arial" w:ascii="Arial" w:hAnsi="Arial"/>
+          <w:b w:val="false"/>
+          <w:bCs w:val="false"/>
+          <w:sz w:val="22"/>
+          <w:szCs w:val="22"/>
+        </w:rPr>
+        <w:t>3.5</w:t>
+        <w:tab/>
+        <w:t>Casos de uso…………………………………………...14</w:t>
+      </w:r>
+      <w:bookmarkEnd w:id="0"/>
     </w:p>
     <w:p>
       <w:pPr>
@@ -1091,18 +1425,59 @@
           <w:b/>
           <w:b/>
           <w:bCs/>
-          <w:sz w:val="28"/>
-          <w:szCs w:val="28"/>
-        </w:rPr>
-      </w:pPr>
-      <w:r>
-        <w:rPr>
-          <w:rFonts w:cs="Arial" w:ascii="Arial" w:hAnsi="Arial"/>
-          <w:b/>
-          <w:bCs/>
-          <w:sz w:val="28"/>
-          <w:szCs w:val="28"/>
-        </w:rPr>
+          <w:sz w:val="22"/>
+          <w:szCs w:val="22"/>
+        </w:rPr>
+      </w:pPr>
+      <w:r>
+        <w:rPr>
+          <w:rFonts w:cs="Arial" w:ascii="Arial" w:hAnsi="Arial"/>
+          <w:b/>
+          <w:bCs/>
+          <w:sz w:val="22"/>
+          <w:szCs w:val="22"/>
+        </w:rPr>
+        <w:t>4</w:t>
+      </w:r>
+      <w:r>
+        <w:rPr>
+          <w:rFonts w:cs="Arial" w:ascii="Arial" w:hAnsi="Arial"/>
+          <w:b/>
+          <w:bCs/>
+          <w:sz w:val="22"/>
+          <w:szCs w:val="22"/>
+        </w:rPr>
+        <w:t xml:space="preserve">. </w:t>
+      </w:r>
+      <w:r>
+        <w:rPr>
+          <w:rFonts w:cs="Arial" w:ascii="Arial" w:hAnsi="Arial"/>
+          <w:b/>
+          <w:bCs/>
+          <w:sz w:val="22"/>
+          <w:szCs w:val="22"/>
+        </w:rPr>
+        <w:t>Diagramas………………………………….………………</w:t>
+      </w:r>
+      <w:r>
+        <w:rPr>
+          <w:rFonts w:cs="Arial" w:ascii="Arial" w:hAnsi="Arial"/>
+          <w:b/>
+          <w:bCs/>
+          <w:sz w:val="22"/>
+          <w:szCs w:val="22"/>
+        </w:rPr>
+        <w:t>..</w:t>
+      </w:r>
+      <w:r>
+        <w:rPr>
+          <w:rFonts w:cs="Arial" w:ascii="Arial" w:hAnsi="Arial"/>
+          <w:b/>
+          <w:bCs/>
+          <w:sz w:val="22"/>
+          <w:szCs w:val="22"/>
+        </w:rPr>
+        <w:t>20</w:t>
       </w:r>
     </w:p>
     <w:p>
@@ -1110,17 +1485,24 @@
         <w:pStyle w:val="Normal"/>
         <w:rPr>
           <w:rFonts w:ascii="Arial" w:hAnsi="Arial" w:cs="Arial"/>
-          <w:b/>
-          <w:b/>
-          <w:bCs/>
-        </w:rPr>
-      </w:pPr>
-      <w:r>
-        <w:rPr>
-          <w:rFonts w:cs="Arial" w:ascii="Arial" w:hAnsi="Arial"/>
-          <w:b/>
-          <w:bCs/>
-        </w:rPr>
+          <w:b w:val="false"/>
+          <w:b w:val="false"/>
+          <w:bCs w:val="false"/>
+          <w:sz w:val="22"/>
+          <w:szCs w:val="22"/>
+        </w:rPr>
+      </w:pPr>
+      <w:r>
+        <w:rPr>
+          <w:rFonts w:cs="Arial" w:ascii="Arial" w:hAnsi="Arial"/>
+          <w:b w:val="false"/>
+          <w:bCs w:val="false"/>
+          <w:sz w:val="22"/>
+          <w:szCs w:val="22"/>
+        </w:rPr>
+        <w:t>4.1</w:t>
+        <w:tab/>
+        <w:t>Diagrama de Actividad………………………………...20</w:t>
       </w:r>
     </w:p>
     <w:p>
@@ -1128,21 +1510,24 @@
         <w:pStyle w:val="Normal"/>
         <w:rPr>
           <w:rFonts w:ascii="Arial" w:hAnsi="Arial" w:cs="Arial"/>
-          <w:b/>
-          <w:b/>
-          <w:bCs/>
-          <w:sz w:val="28"/>
-          <w:szCs w:val="28"/>
-        </w:rPr>
-      </w:pPr>
-      <w:r>
-        <w:rPr>
-          <w:rFonts w:cs="Arial" w:ascii="Arial" w:hAnsi="Arial"/>
-          <w:b/>
-          <w:bCs/>
-          <w:sz w:val="28"/>
-          <w:szCs w:val="28"/>
-        </w:rPr>
+          <w:b w:val="false"/>
+          <w:b w:val="false"/>
+          <w:bCs w:val="false"/>
+          <w:sz w:val="22"/>
+          <w:szCs w:val="22"/>
+        </w:rPr>
+      </w:pPr>
+      <w:r>
+        <w:rPr>
+          <w:rFonts w:cs="Arial" w:ascii="Arial" w:hAnsi="Arial"/>
+          <w:b w:val="false"/>
+          <w:bCs w:val="false"/>
+          <w:sz w:val="22"/>
+          <w:szCs w:val="22"/>
+        </w:rPr>
+        <w:t>4.2</w:t>
+        <w:tab/>
+        <w:t>Diagrama de Interacción………………………………26</w:t>
       </w:r>
     </w:p>
     <w:p>
@@ -1153,17 +1538,13 @@
           <w:b/>
           <w:b/>
           <w:bCs/>
-          <w:sz w:val="28"/>
-          <w:szCs w:val="28"/>
-        </w:rPr>
-      </w:pPr>
-      <w:r>
-        <w:rPr>
-          <w:rFonts w:cs="Arial" w:ascii="Arial" w:hAnsi="Arial"/>
-          <w:b/>
-          <w:bCs/>
-          <w:sz w:val="28"/>
-          <w:szCs w:val="28"/>
+        </w:rPr>
+      </w:pPr>
+      <w:r>
+        <w:rPr>
+          <w:rFonts w:cs="Arial" w:ascii="Arial" w:hAnsi="Arial"/>
+          <w:b/>
+          <w:bCs/>
         </w:rPr>
       </w:r>
     </w:p>
@@ -1478,6 +1859,34 @@
     <w:p>
       <w:pPr>
         <w:pStyle w:val="Normal"/>
+        <w:rPr/>
+      </w:pPr>
+      <w:r>
+        <w:rPr>
+          <w:rFonts w:cs="Arial" w:ascii="Arial" w:hAnsi="Arial"/>
+          <w:b/>
+          <w:bCs/>
+          <w:sz w:val="28"/>
+          <w:szCs w:val="28"/>
+        </w:rPr>
+        <w:tab/>
+      </w:r>
+      <w:bookmarkStart w:id="1" w:name="Introducci%C3%B3n"/>
+      <w:r>
+        <w:rPr>
+          <w:rFonts w:cs="Arial" w:ascii="Arial" w:hAnsi="Arial"/>
+          <w:b/>
+          <w:bCs/>
+          <w:sz w:val="28"/>
+          <w:szCs w:val="28"/>
+        </w:rPr>
+        <w:t>Introducción</w:t>
+      </w:r>
+      <w:bookmarkEnd w:id="1"/>
+    </w:p>
+    <w:p>
+      <w:pPr>
+        <w:pStyle w:val="Normal"/>
         <w:rPr>
           <w:rFonts w:ascii="Arial" w:hAnsi="Arial" w:cs="Arial"/>
           <w:b/>
@@ -1488,13 +1897,7 @@
         </w:rPr>
       </w:pPr>
       <w:r>
-        <w:rPr>
-          <w:rFonts w:cs="Arial" w:ascii="Arial" w:hAnsi="Arial"/>
-          <w:b/>
-          <w:bCs/>
-          <w:sz w:val="28"/>
-          <w:szCs w:val="28"/>
-        </w:rPr>
+        <w:rPr/>
       </w:r>
     </w:p>
     <w:p>
@@ -1502,21 +1905,25 @@
         <w:pStyle w:val="Normal"/>
         <w:rPr>
           <w:rFonts w:ascii="Arial" w:hAnsi="Arial" w:cs="Arial"/>
-          <w:b/>
-          <w:b/>
-          <w:bCs/>
-          <w:sz w:val="28"/>
-          <w:szCs w:val="28"/>
-        </w:rPr>
-      </w:pPr>
-      <w:r>
-        <w:rPr>
-          <w:rFonts w:cs="Arial" w:ascii="Arial" w:hAnsi="Arial"/>
-          <w:b/>
-          <w:bCs/>
-          <w:sz w:val="28"/>
-          <w:szCs w:val="28"/>
-        </w:rPr>
+        </w:rPr>
+      </w:pPr>
+      <w:r>
+        <w:rPr>
+          <w:rFonts w:cs="Arial" w:ascii="Arial" w:hAnsi="Arial"/>
+        </w:rPr>
+        <w:t>Al plantearnos la idea de realizar este proyecto de cátedra Sistemas de Información II, apuntamos a relacionarlo de forma directa a otros proyectos solicitados por otras cátedras de la carrera, Base de Datos y Planeamiento y control de gestión.</w:t>
+      </w:r>
+    </w:p>
+    <w:p>
+      <w:pPr>
+        <w:pStyle w:val="Normal"/>
+        <w:rPr/>
+      </w:pPr>
+      <w:r>
+        <w:rPr>
+          <w:rFonts w:cs="Arial" w:ascii="Arial" w:hAnsi="Arial"/>
+        </w:rPr>
+        <w:t xml:space="preserve">Seguimos el consejo de uno de los profesores y salimos a visitar pequeñas empresas del rubro comercial ubicados en la zona céntrica de nuestra ciudad, para verificar cuales eran las metodologías de trabajo que se aplicaban, si tenían o no algún procedimiento a seguir, cuáles eran las tareas y los tiempos que demoraban dichas tareas, y si contaban con algún sistema para guardar alguna información que les pareciera necesaria, y de esa empezar a plantearnos las ideas para el proyecto. </w:t>
       </w:r>
     </w:p>
     <w:p>
@@ -1524,117 +1931,28 @@
         <w:pStyle w:val="Normal"/>
         <w:rPr>
           <w:rFonts w:ascii="Arial" w:hAnsi="Arial" w:cs="Arial"/>
-          <w:b/>
-          <w:b/>
-          <w:bCs/>
-          <w:sz w:val="28"/>
-          <w:szCs w:val="28"/>
-        </w:rPr>
-      </w:pPr>
-      <w:r>
-        <w:rPr>
-          <w:rFonts w:cs="Arial" w:ascii="Arial" w:hAnsi="Arial"/>
-          <w:b/>
-          <w:bCs/>
-          <w:sz w:val="28"/>
-          <w:szCs w:val="28"/>
-        </w:rPr>
-      </w:r>
-    </w:p>
-    <w:p>
-      <w:pPr>
-        <w:pStyle w:val="Normal"/>
-        <w:rPr/>
-      </w:pPr>
-      <w:r>
-        <w:rPr>
-          <w:rFonts w:cs="Arial" w:ascii="Arial" w:hAnsi="Arial"/>
-          <w:b/>
-          <w:bCs/>
-          <w:sz w:val="28"/>
-          <w:szCs w:val="28"/>
-        </w:rPr>
-        <w:t>Introducción</w:t>
-      </w:r>
-    </w:p>
-    <w:p>
-      <w:pPr>
-        <w:pStyle w:val="Normal"/>
-        <w:rPr>
-          <w:rFonts w:ascii="Arial" w:hAnsi="Arial" w:cs="Arial"/>
-          <w:b/>
-          <w:b/>
-          <w:bCs/>
-          <w:sz w:val="28"/>
-          <w:szCs w:val="28"/>
-        </w:rPr>
-      </w:pPr>
-      <w:r>
-        <w:rPr/>
-      </w:r>
-    </w:p>
-    <w:p>
-      <w:pPr>
-        <w:pStyle w:val="Normal"/>
-        <w:rPr>
-          <w:rFonts w:ascii="Arial" w:hAnsi="Arial" w:cs="Arial"/>
-        </w:rPr>
-      </w:pPr>
-      <w:r>
-        <w:rPr>
-          <w:rFonts w:cs="Arial" w:ascii="Arial" w:hAnsi="Arial"/>
-        </w:rPr>
-        <w:t>Al plantearnos la idea de realizar este proyecto de cátedra Sistemas de Información II, apuntamos a relacionarlo de forma directa a otros proyectos solicitados por otras cátedras de la carrera, Base de Datos y Planeamiento y control de gestión.</w:t>
-      </w:r>
-    </w:p>
-    <w:p>
-      <w:pPr>
-        <w:pStyle w:val="Normal"/>
-        <w:rPr>
-          <w:rFonts w:ascii="Arial" w:hAnsi="Arial" w:cs="Arial"/>
-        </w:rPr>
-      </w:pPr>
-      <w:r>
-        <w:rPr>
-          <w:rFonts w:cs="Arial" w:ascii="Arial" w:hAnsi="Arial"/>
-        </w:rPr>
-        <w:t xml:space="preserve">Seguimos el consejo de uno de los profesores y salimos a visitar pequeñas empresas del rubro comercial ubicados en la zona céntrica de nuestra ciudad, para verificar cuales eran las metodologías de trabajo que se aplicaban, si tenían o no algún procedimiento a seguir, cuáles eran las tareas y los tiempos que demoraban dichas tareas, y si contaban con algún sistema para guardar alguna información que les pareciera necesaria, y de esa empezar a plantearnos las ideas para el proyecto. </w:t>
-      </w:r>
-    </w:p>
-    <w:p>
-      <w:pPr>
-        <w:pStyle w:val="Normal"/>
-        <w:rPr>
-          <w:rFonts w:ascii="Arial" w:hAnsi="Arial" w:cs="Arial"/>
-        </w:rPr>
-      </w:pPr>
-      <w:r>
-        <w:rPr>
-          <w:rFonts w:cs="Arial" w:ascii="Arial" w:hAnsi="Arial"/>
-        </w:rPr>
-      </w:r>
-    </w:p>
-    <w:p>
-      <w:pPr>
-        <w:pStyle w:val="Normal"/>
-        <w:rPr>
-          <w:rFonts w:ascii="Arial" w:hAnsi="Arial" w:cs="Arial"/>
-          <w:b/>
-          <w:b/>
-          <w:bCs/>
-          <w:sz w:val="28"/>
-          <w:szCs w:val="28"/>
-        </w:rPr>
-      </w:pPr>
-      <w:r>
-        <w:rPr>
-          <w:rFonts w:cs="Arial" w:ascii="Arial" w:hAnsi="Arial"/>
-          <w:b/>
-          <w:bCs/>
-          <w:sz w:val="28"/>
-          <w:szCs w:val="28"/>
-        </w:rPr>
-        <w:t xml:space="preserve">1.1 </w:t>
+        </w:rPr>
+      </w:pPr>
+      <w:r>
+        <w:rPr>
+          <w:rFonts w:cs="Arial" w:ascii="Arial" w:hAnsi="Arial"/>
+        </w:rPr>
+      </w:r>
+    </w:p>
+    <w:p>
+      <w:pPr>
+        <w:pStyle w:val="Normal"/>
+        <w:rPr/>
+      </w:pPr>
+      <w:r>
+        <w:rPr>
+          <w:rFonts w:cs="Arial" w:ascii="Arial" w:hAnsi="Arial"/>
+          <w:b/>
+          <w:bCs/>
+          <w:sz w:val="28"/>
+          <w:szCs w:val="28"/>
+        </w:rPr>
+        <w:t>1.1</w:t>
         <w:tab/>
         <w:t>Propósito</w:t>
       </w:r>
@@ -1656,9 +1974,7 @@
     <w:p>
       <w:pPr>
         <w:pStyle w:val="Normal"/>
-        <w:rPr>
-          <w:rFonts w:ascii="Arial" w:hAnsi="Arial" w:cs="Arial"/>
-        </w:rPr>
+        <w:rPr/>
       </w:pPr>
       <w:r>
         <w:rPr>
@@ -1670,9 +1986,7 @@
     <w:p>
       <w:pPr>
         <w:pStyle w:val="Normal"/>
-        <w:rPr>
-          <w:rFonts w:ascii="Arial" w:hAnsi="Arial" w:cs="Arial"/>
-        </w:rPr>
+        <w:rPr/>
       </w:pPr>
       <w:r>
         <w:rPr>
@@ -1684,25 +1998,37 @@
     <w:p>
       <w:pPr>
         <w:pStyle w:val="Normal"/>
-        <w:rPr>
-          <w:rFonts w:ascii="Arial" w:hAnsi="Arial" w:cs="Arial"/>
-          <w:b/>
-          <w:b/>
-          <w:bCs/>
-          <w:sz w:val="28"/>
-          <w:szCs w:val="28"/>
-        </w:rPr>
-      </w:pPr>
-      <w:r>
-        <w:rPr>
-          <w:rFonts w:cs="Arial" w:ascii="Arial" w:hAnsi="Arial"/>
-          <w:b/>
-          <w:bCs/>
-          <w:sz w:val="28"/>
-          <w:szCs w:val="28"/>
-        </w:rPr>
-        <w:t>1.2</w:t>
+        <w:rPr/>
+      </w:pPr>
+      <w:r>
+        <w:rPr>
+          <w:rFonts w:cs="Arial" w:ascii="Arial" w:hAnsi="Arial"/>
+          <w:b/>
+          <w:bCs/>
+          <w:sz w:val="28"/>
+          <w:szCs w:val="28"/>
+        </w:rPr>
+        <w:t>1.</w:t>
+      </w:r>
+      <w:r>
+        <w:rPr>
+          <w:rFonts w:cs="Arial" w:ascii="Arial" w:hAnsi="Arial"/>
+          <w:b/>
+          <w:bCs/>
+          <w:sz w:val="28"/>
+          <w:szCs w:val="28"/>
+        </w:rPr>
+        <w:t>2</w:t>
         <w:tab/>
+      </w:r>
+      <w:r>
+        <w:rPr>
+          <w:rFonts w:cs="Arial" w:ascii="Arial" w:hAnsi="Arial"/>
+          <w:b/>
+          <w:bCs/>
+          <w:sz w:val="28"/>
+          <w:szCs w:val="28"/>
+        </w:rPr>
         <w:t xml:space="preserve">Ámbito del Sistema </w:t>
       </w:r>
     </w:p>
@@ -2087,16 +2413,16 @@
           <w:szCs w:val="28"/>
         </w:rPr>
         <w:t>4</w:t>
-      </w:r>
-      <w:r>
-        <w:rPr>
-          <w:rFonts w:cs="Arial" w:ascii="Arial" w:hAnsi="Arial"/>
-          <w:b/>
-          <w:bCs/>
-          <w:sz w:val="28"/>
-          <w:szCs w:val="28"/>
-        </w:rPr>
         <w:tab/>
+      </w:r>
+      <w:r>
+        <w:rPr>
+          <w:rFonts w:cs="Arial" w:ascii="Arial" w:hAnsi="Arial"/>
+          <w:b/>
+          <w:bCs/>
+          <w:sz w:val="28"/>
+          <w:szCs w:val="28"/>
+        </w:rPr>
         <w:t>Visión General del Documento</w:t>
       </w:r>
     </w:p>
@@ -2181,16 +2507,16 @@
           <w:szCs w:val="28"/>
         </w:rPr>
         <w:t>5</w:t>
-      </w:r>
-      <w:r>
-        <w:rPr>
-          <w:rFonts w:cs="Arial" w:ascii="Arial" w:hAnsi="Arial"/>
-          <w:b/>
-          <w:bCs/>
-          <w:sz w:val="28"/>
-          <w:szCs w:val="28"/>
-        </w:rPr>
         <w:tab/>
+      </w:r>
+      <w:r>
+        <w:rPr>
+          <w:rFonts w:cs="Arial" w:ascii="Arial" w:hAnsi="Arial"/>
+          <w:b/>
+          <w:bCs/>
+          <w:sz w:val="28"/>
+          <w:szCs w:val="28"/>
+        </w:rPr>
         <w:t>Stakeholders</w:t>
       </w:r>
     </w:p>
@@ -4264,22 +4590,6 @@
     <w:p>
       <w:pPr>
         <w:pStyle w:val="Normal"/>
-        <w:rPr>
-          <w:rFonts w:ascii="Arial" w:hAnsi="Arial" w:cs="Arial"/>
-          <w:b/>
-          <w:b/>
-          <w:bCs/>
-          <w:sz w:val="28"/>
-          <w:szCs w:val="28"/>
-        </w:rPr>
-      </w:pPr>
-      <w:r>
-        <w:rPr/>
-      </w:r>
-    </w:p>
-    <w:p>
-      <w:pPr>
-        <w:pStyle w:val="Normal"/>
         <w:rPr/>
       </w:pPr>
       <w:r>
@@ -5722,29 +6032,9 @@
           <w:sz w:val="28"/>
           <w:szCs w:val="28"/>
         </w:rPr>
-        <w:t>3.3 Requisitos no funcionales</w:t>
-      </w:r>
-    </w:p>
-    <w:p>
-      <w:pPr>
-        <w:pStyle w:val="Normal"/>
-        <w:rPr>
-          <w:rFonts w:ascii="Arial" w:hAnsi="Arial"/>
-          <w:b/>
-          <w:b/>
-          <w:bCs/>
-          <w:sz w:val="28"/>
-          <w:szCs w:val="28"/>
-        </w:rPr>
-      </w:pPr>
-      <w:r>
-        <w:rPr>
-          <w:rFonts w:ascii="Arial" w:hAnsi="Arial"/>
-          <w:b/>
-          <w:bCs/>
-          <w:sz w:val="28"/>
-          <w:szCs w:val="28"/>
-        </w:rPr>
+        <w:t>3.3</w:t>
+        <w:tab/>
+        <w:t>Requisitos no funcionales</w:t>
       </w:r>
     </w:p>
     <w:p>
@@ -5813,7 +6103,9 @@
           <w:sz w:val="28"/>
           <w:szCs w:val="28"/>
         </w:rPr>
-        <w:t>3.3.2 Seguridad</w:t>
+        <w:t>3.3.2</w:t>
+        <w:tab/>
+        <w:t>Seguridad</w:t>
       </w:r>
     </w:p>
     <w:p>
@@ -5849,19 +6141,6 @@
           <w:rFonts w:cs="Arial" w:ascii="Arial" w:hAnsi="Arial"/>
         </w:rPr>
         <w:t>Para poder ingresar al sistema el usuario deberá loguearse con un nombre de usuario y contraseña, de ser incorrecta le mostrará un mensaje de error.</w:t>
-      </w:r>
-    </w:p>
-    <w:p>
-      <w:pPr>
-        <w:pStyle w:val="Normal"/>
-        <w:rPr>
-          <w:rFonts w:ascii="Arial" w:hAnsi="Arial" w:cs="Arial"/>
-        </w:rPr>
-      </w:pPr>
-      <w:r>
-        <w:rPr>
-          <w:rFonts w:ascii="Arial" w:hAnsi="Arial"/>
-        </w:rPr>
       </w:r>
     </w:p>
     <w:p>
@@ -6882,12 +7161,14 @@
       <w:pPr>
         <w:pStyle w:val="Normal"/>
         <w:rPr>
-          <w:rFonts w:ascii="Arial" w:hAnsi="Arial" w:cs="Arial"/>
-          <w:b w:val="false"/>
-          <w:b w:val="false"/>
-          <w:bCs w:val="false"/>
-          <w:sz w:val="22"/>
-          <w:szCs w:val="22"/>
+          <w:b/>
+          <w:b/>
+          <w:bCs/>
+          <w:i w:val="false"/>
+          <w:i w:val="false"/>
+          <w:iCs w:val="false"/>
+          <w:sz w:val="28"/>
+          <w:szCs w:val="28"/>
         </w:rPr>
       </w:pPr>
       <w:r>
@@ -6903,6 +7184,24 @@
         <w:t xml:space="preserve">3.5 </w:t>
         <w:tab/>
         <w:t>Casos de Uso</w:t>
+      </w:r>
+    </w:p>
+    <w:p>
+      <w:pPr>
+        <w:pStyle w:val="Normal"/>
+        <w:rPr>
+          <w:rFonts w:ascii="Arial" w:hAnsi="Arial" w:cs="Arial"/>
+        </w:rPr>
+      </w:pPr>
+      <w:r>
+        <w:rPr>
+          <w:b/>
+          <w:bCs/>
+          <w:i w:val="false"/>
+          <w:iCs w:val="false"/>
+          <w:sz w:val="28"/>
+          <w:szCs w:val="28"/>
+        </w:rPr>
       </w:r>
     </w:p>
     <w:tbl>
@@ -7777,6 +8076,60 @@
         </w:rPr>
       </w:r>
     </w:p>
+    <w:p>
+      <w:pPr>
+        <w:pStyle w:val="Normal"/>
+        <w:rPr>
+          <w:rFonts w:ascii="Arial" w:hAnsi="Arial" w:cs="Arial"/>
+        </w:rPr>
+      </w:pPr>
+      <w:r>
+        <w:rPr>
+          <w:b/>
+          <w:bCs/>
+          <w:i w:val="false"/>
+          <w:iCs w:val="false"/>
+          <w:sz w:val="28"/>
+          <w:szCs w:val="28"/>
+        </w:rPr>
+      </w:r>
+    </w:p>
+    <w:p>
+      <w:pPr>
+        <w:pStyle w:val="Normal"/>
+        <w:rPr>
+          <w:rFonts w:ascii="Arial" w:hAnsi="Arial" w:cs="Arial"/>
+        </w:rPr>
+      </w:pPr>
+      <w:r>
+        <w:rPr>
+          <w:b/>
+          <w:bCs/>
+          <w:i w:val="false"/>
+          <w:iCs w:val="false"/>
+          <w:sz w:val="28"/>
+          <w:szCs w:val="28"/>
+        </w:rPr>
+      </w:r>
+    </w:p>
+    <w:p>
+      <w:pPr>
+        <w:pStyle w:val="Normal"/>
+        <w:rPr>
+          <w:rFonts w:ascii="Arial" w:hAnsi="Arial" w:cs="Arial"/>
+        </w:rPr>
+      </w:pPr>
+      <w:r>
+        <w:rPr>
+          <w:b/>
+          <w:bCs/>
+          <w:i w:val="false"/>
+          <w:iCs w:val="false"/>
+          <w:sz w:val="28"/>
+          <w:szCs w:val="28"/>
+        </w:rPr>
+      </w:r>
+    </w:p>
     <w:tbl>
       <w:tblPr>
         <w:tblW w:w="9001" w:type="dxa"/>
@@ -9459,42 +9812,6 @@
         </w:tc>
       </w:tr>
     </w:tbl>
-    <w:p>
-      <w:pPr>
-        <w:pStyle w:val="Normal"/>
-        <w:rPr>
-          <w:rFonts w:ascii="Arial" w:hAnsi="Arial" w:cs="Arial"/>
-        </w:rPr>
-      </w:pPr>
-      <w:r>
-        <w:rPr>
-          <w:b/>
-          <w:bCs/>
-          <w:i w:val="false"/>
-          <w:iCs w:val="false"/>
-          <w:sz w:val="28"/>
-          <w:szCs w:val="28"/>
-        </w:rPr>
-      </w:r>
-    </w:p>
-    <w:p>
-      <w:pPr>
-        <w:pStyle w:val="Normal"/>
-        <w:rPr>
-          <w:rFonts w:ascii="Arial" w:hAnsi="Arial" w:cs="Arial"/>
-        </w:rPr>
-      </w:pPr>
-      <w:r>
-        <w:rPr>
-          <w:b/>
-          <w:bCs/>
-          <w:i w:val="false"/>
-          <w:iCs w:val="false"/>
-          <w:sz w:val="28"/>
-          <w:szCs w:val="28"/>
-        </w:rPr>
-      </w:r>
-    </w:p>
     <w:p>
       <w:pPr>
         <w:pStyle w:val="Normal"/>
@@ -13063,8 +13380,6 @@
                                       <w:color w:val="auto"/>
                                     </w:rPr>
                                   </w:pPr>
-                                  <w:bookmarkStart w:id="1" w:name="__UnoMark__592_1932518509"/>
-                                  <w:bookmarkEnd w:id="1"/>
                                   <w:r>
                                     <w:rPr>
                                       <w:b/>
@@ -13849,8 +14164,6 @@
                                 <w:color w:val="auto"/>
                               </w:rPr>
                             </w:pPr>
-                            <w:bookmarkStart w:id="2" w:name="__UnoMark__592_1932518509"/>
-                            <w:bookmarkEnd w:id="2"/>
                             <w:r>
                               <w:rPr>
                                 <w:b/>
@@ -13939,30 +14252,14 @@
         <w:ind w:left="0" w:right="0" w:hanging="0"/>
         <w:jc w:val="left"/>
         <w:rPr>
-          <w:rFonts w:ascii="Arial" w:hAnsi="Arial" w:cs="Arial"/>
-        </w:rPr>
-      </w:pPr>
-      <w:r>
-        <w:rPr>
-          <w:b/>
-          <w:bCs/>
+          <w:b/>
+          <w:b/>
+          <w:bCs/>
+          <w:i w:val="false"/>
           <w:i w:val="false"/>
           <w:iCs w:val="false"/>
           <w:sz w:val="28"/>
           <w:szCs w:val="28"/>
-        </w:rPr>
-      </w:r>
-    </w:p>
-    <w:p>
-      <w:pPr>
-        <w:pStyle w:val="Normal"/>
-        <w:widowControl/>
-        <w:bidi w:val="0"/>
-        <w:spacing w:lineRule="auto" w:line="259" w:before="0" w:after="160"/>
-        <w:ind w:left="0" w:right="0" w:hanging="0"/>
-        <w:jc w:val="left"/>
-        <w:rPr>
-          <w:rFonts w:ascii="Arial" w:hAnsi="Arial" w:cs="Arial"/>
         </w:rPr>
       </w:pPr>
       <w:r>
@@ -16721,6 +17018,19 @@
     <w:qFormat/>
     <w:rPr/>
   </w:style>
+  <w:style w:type="character" w:styleId="Enlacedelndice">
+    <w:name w:val="Enlace del índice"/>
+    <w:qFormat/>
+    <w:rPr/>
+  </w:style>
+  <w:style w:type="character" w:styleId="EnlacedeInternetvisitado">
+    <w:name w:val="Enlace de Internet visitado"/>
+    <w:rPr>
+      <w:color w:val="800000"/>
+      <w:u w:val="single"/>
+      <w:lang w:val="zxx" w:eastAsia="zxx" w:bidi="zxx"/>
+    </w:rPr>
+  </w:style>
   <w:style w:type="paragraph" w:styleId="Ttulo">
     <w:name w:val="Título"/>
     <w:basedOn w:val="Normal"/>
@@ -16923,6 +17233,44 @@
     <w:basedOn w:val="Normal"/>
     <w:qFormat/>
     <w:pPr/>
+    <w:rPr/>
+  </w:style>
+  <w:style w:type="paragraph" w:styleId="Ttulodelsumario">
+    <w:name w:val="TOA Heading"/>
+    <w:basedOn w:val="Ttulo"/>
+    <w:pPr>
+      <w:suppressLineNumbers/>
+      <w:ind w:left="0" w:hanging="0"/>
+    </w:pPr>
+    <w:rPr>
+      <w:b/>
+      <w:bCs/>
+      <w:sz w:val="32"/>
+      <w:szCs w:val="32"/>
+    </w:rPr>
+  </w:style>
+  <w:style w:type="paragraph" w:styleId="Sumario1">
+    <w:name w:val="TOC 1"/>
+    <w:basedOn w:val="Ndice"/>
+    <w:pPr>
+      <w:tabs>
+        <w:tab w:val="clear" w:pos="708"/>
+        <w:tab w:val="right" w:pos="8385" w:leader="dot"/>
+      </w:tabs>
+      <w:ind w:left="0" w:hanging="0"/>
+    </w:pPr>
+    <w:rPr/>
+  </w:style>
+  <w:style w:type="paragraph" w:styleId="Sumario3">
+    <w:name w:val="TOC 3"/>
+    <w:basedOn w:val="Ndice"/>
+    <w:pPr>
+      <w:tabs>
+        <w:tab w:val="clear" w:pos="708"/>
+        <w:tab w:val="right" w:pos="7819" w:leader="dot"/>
+      </w:tabs>
+      <w:ind w:left="566" w:hanging="0"/>
+    </w:pPr>
     <w:rPr/>
   </w:style>
   <w:style w:type="numbering" w:styleId="NoList" w:default="1">

</xml_diff>

<commit_message>
arreglo en el nombre de los diagramas
</commit_message>
<xml_diff>
--- a/docs/servicio tecnico IEEE830.docx
+++ b/docs/servicio tecnico IEEE830.docx
@@ -1075,14 +1075,7 @@
     <w:p>
       <w:pPr>
         <w:pStyle w:val="Normal"/>
-        <w:rPr>
-          <w:rFonts w:ascii="Arial" w:hAnsi="Arial" w:cs="Arial"/>
-          <w:b/>
-          <w:b/>
-          <w:bCs/>
-          <w:sz w:val="22"/>
-          <w:szCs w:val="22"/>
-        </w:rPr>
+        <w:rPr/>
       </w:pPr>
       <w:r>
         <w:rPr>
@@ -1110,14 +1103,8 @@
         </w:rPr>
         <w:t>4.1</w:t>
         <w:tab/>
-        <w:t>Diagrama de Actividad……………………………....20</w:t>
-      </w:r>
-    </w:p>
-    <w:p>
-      <w:pPr>
-        <w:pStyle w:val="Normal"/>
-        <w:rPr/>
-      </w:pPr>
+        <w:t xml:space="preserve">Diagrama de </w:t>
+      </w:r>
       <w:r>
         <w:rPr>
           <w:rFonts w:cs="Arial" w:ascii="Arial" w:hAnsi="Arial"/>
@@ -1126,9 +1113,55 @@
           <w:sz w:val="22"/>
           <w:szCs w:val="22"/>
         </w:rPr>
+        <w:t>Estado………………………………</w:t>
+      </w:r>
+      <w:r>
+        <w:rPr>
+          <w:rFonts w:cs="Arial" w:ascii="Arial" w:hAnsi="Arial"/>
+          <w:b w:val="false"/>
+          <w:bCs w:val="false"/>
+          <w:sz w:val="22"/>
+          <w:szCs w:val="22"/>
+        </w:rPr>
+        <w:t>...20</w:t>
+      </w:r>
+    </w:p>
+    <w:p>
+      <w:pPr>
+        <w:pStyle w:val="Normal"/>
+        <w:rPr/>
+      </w:pPr>
+      <w:r>
+        <w:rPr>
+          <w:rFonts w:cs="Arial" w:ascii="Arial" w:hAnsi="Arial"/>
+          <w:b w:val="false"/>
+          <w:bCs w:val="false"/>
+          <w:sz w:val="22"/>
+          <w:szCs w:val="22"/>
+        </w:rPr>
         <w:t>4.2</w:t>
         <w:tab/>
-        <w:t>Diagrama de Interacción………………………….…26</w:t>
+        <w:t xml:space="preserve">Diagrama de </w:t>
+      </w:r>
+      <w:r>
+        <w:rPr>
+          <w:rFonts w:cs="Arial" w:ascii="Arial" w:hAnsi="Arial"/>
+          <w:b w:val="false"/>
+          <w:bCs w:val="false"/>
+          <w:sz w:val="22"/>
+          <w:szCs w:val="22"/>
+        </w:rPr>
+        <w:t>Secuencia</w:t>
+      </w:r>
+      <w:r>
+        <w:rPr>
+          <w:rFonts w:cs="Arial" w:ascii="Arial" w:hAnsi="Arial"/>
+          <w:b w:val="false"/>
+          <w:bCs w:val="false"/>
+          <w:sz w:val="22"/>
+          <w:szCs w:val="22"/>
+        </w:rPr>
+        <w:t>………………………….…26</w:t>
       </w:r>
     </w:p>
     <w:p>
@@ -13313,17 +13346,22 @@
     <w:p>
       <w:pPr>
         <w:pStyle w:val="Normal"/>
-        <w:rPr>
-          <w:b/>
-          <w:b/>
-          <w:bCs/>
-          <w:i w:val="false"/>
+        <w:rPr/>
+      </w:pPr>
+      <w:r>
+        <w:rPr>
+          <w:rFonts w:cs="Arial" w:ascii="Arial" w:hAnsi="Arial"/>
+          <w:b/>
+          <w:bCs/>
           <w:i w:val="false"/>
           <w:iCs w:val="false"/>
           <w:sz w:val="28"/>
           <w:szCs w:val="28"/>
         </w:rPr>
-      </w:pPr>
+        <w:t>4.1</w:t>
+        <w:tab/>
+        <w:t xml:space="preserve">Diagrama de </w:t>
+      </w:r>
       <w:r>
         <w:rPr>
           <w:rFonts w:cs="Arial" w:ascii="Arial" w:hAnsi="Arial"/>
@@ -13334,9 +13372,7 @@
           <w:sz w:val="28"/>
           <w:szCs w:val="28"/>
         </w:rPr>
-        <w:t>4.1</w:t>
-        <w:tab/>
-        <w:t>Diagrama de Actividad</w:t>
+        <w:t>Estado</w:t>
       </w:r>
     </w:p>
     <w:p>
@@ -14137,7 +14173,30 @@
         </w:rPr>
         <w:t xml:space="preserve">4.2 </w:t>
         <w:tab/>
-        <w:t>Diagrama de Interacción</w:t>
+        <w:t xml:space="preserve">Diagrama de </w:t>
+      </w:r>
+      <w:r>
+        <w:rPr>
+          <w:rFonts w:cs="Arial" w:ascii="Arial" w:hAnsi="Arial"/>
+          <w:b/>
+          <w:bCs/>
+          <w:i w:val="false"/>
+          <w:iCs w:val="false"/>
+          <w:sz w:val="28"/>
+          <w:szCs w:val="28"/>
+        </w:rPr>
+        <w:t>Secuencia</w:t>
+      </w:r>
+      <w:r>
+        <w:rPr>
+          <w:rFonts w:cs="Arial" w:ascii="Arial" w:hAnsi="Arial"/>
+          <w:b/>
+          <w:bCs/>
+          <w:i w:val="false"/>
+          <w:iCs w:val="false"/>
+          <w:sz w:val="28"/>
+          <w:szCs w:val="28"/>
+        </w:rPr>
         <w:br/>
       </w:r>
       <w:r>
@@ -14502,6 +14561,28 @@
             </a:graphic>
           </wp:inline>
         </w:drawing>
+      </w:r>
+    </w:p>
+    <w:p>
+      <w:pPr>
+        <w:pStyle w:val="Normal"/>
+        <w:spacing w:before="0" w:after="160"/>
+        <w:jc w:val="center"/>
+        <w:rPr/>
+      </w:pPr>
+      <w:r>
+        <w:rPr/>
+      </w:r>
+    </w:p>
+    <w:p>
+      <w:pPr>
+        <w:pStyle w:val="Normal"/>
+        <w:spacing w:before="0" w:after="160"/>
+        <w:jc w:val="left"/>
+        <w:rPr/>
+      </w:pPr>
+      <w:r>
+        <w:rPr/>
       </w:r>
     </w:p>
     <w:sectPr>

</xml_diff>

<commit_message>
agregue las tarjetas al ieee830
</commit_message>
<xml_diff>
--- a/docs/servicio tecnico IEEE830.docx
+++ b/docs/servicio tecnico IEEE830.docx
@@ -219,9 +219,9 @@
         </w:tblCellMar>
       </w:tblPr>
       <w:tblGrid>
-        <w:gridCol w:w="2094"/>
+        <w:gridCol w:w="2093"/>
         <w:gridCol w:w="3143"/>
-        <w:gridCol w:w="3148"/>
+        <w:gridCol w:w="3149"/>
       </w:tblGrid>
       <w:tr>
         <w:trPr>
@@ -229,7 +229,7 @@
         </w:trPr>
         <w:tc>
           <w:tcPr>
-            <w:tcW w:w="2094" w:type="dxa"/>
+            <w:tcW w:w="2093" w:type="dxa"/>
             <w:tcBorders>
               <w:top w:val="single" w:sz="2" w:space="0" w:color="000000"/>
               <w:left w:val="single" w:sz="2" w:space="0" w:color="000000"/>
@@ -275,7 +275,7 @@
         </w:tc>
         <w:tc>
           <w:tcPr>
-            <w:tcW w:w="3148" w:type="dxa"/>
+            <w:tcW w:w="3149" w:type="dxa"/>
             <w:tcBorders>
               <w:top w:val="single" w:sz="2" w:space="0" w:color="000000"/>
               <w:left w:val="single" w:sz="2" w:space="0" w:color="000000"/>
@@ -302,7 +302,7 @@
         <w:trPr/>
         <w:tc>
           <w:tcPr>
-            <w:tcW w:w="2094" w:type="dxa"/>
+            <w:tcW w:w="2093" w:type="dxa"/>
             <w:tcBorders>
               <w:top w:val="single" w:sz="2" w:space="0" w:color="000000"/>
               <w:left w:val="single" w:sz="2" w:space="0" w:color="000000"/>
@@ -348,7 +348,7 @@
         </w:tc>
         <w:tc>
           <w:tcPr>
-            <w:tcW w:w="3148" w:type="dxa"/>
+            <w:tcW w:w="3149" w:type="dxa"/>
             <w:tcBorders>
               <w:top w:val="single" w:sz="2" w:space="0" w:color="000000"/>
               <w:left w:val="single" w:sz="2" w:space="0" w:color="000000"/>
@@ -1033,67 +1033,23 @@
         <w:rPr>
           <w:rFonts w:cs="Arial" w:ascii="Arial" w:hAnsi="Arial"/>
         </w:rPr>
-        <w:t>3.3.</w:t>
-      </w:r>
-      <w:r>
-        <w:rPr>
-          <w:rFonts w:cs="Arial" w:ascii="Arial" w:hAnsi="Arial"/>
-        </w:rPr>
-        <w:t>7</w:t>
-      </w:r>
-      <w:r>
-        <w:rPr>
-          <w:rFonts w:cs="Arial" w:ascii="Arial" w:hAnsi="Arial"/>
-        </w:rPr>
+        <w:t>3.3.7</w:t>
         <w:tab/>
-      </w:r>
-      <w:r>
-        <w:rPr>
-          <w:rFonts w:cs="Arial" w:ascii="Arial" w:hAnsi="Arial"/>
-        </w:rPr>
-        <w:t>Escalabilidad</w:t>
-      </w:r>
-      <w:r>
-        <w:rPr>
-          <w:rFonts w:cs="Arial" w:ascii="Arial" w:hAnsi="Arial"/>
-        </w:rPr>
-        <w:t>………………………………………....12</w:t>
-      </w:r>
-    </w:p>
-    <w:p>
-      <w:pPr>
-        <w:pStyle w:val="Normal"/>
-        <w:rPr/>
-      </w:pPr>
-      <w:r>
-        <w:rPr>
-          <w:rFonts w:cs="Arial" w:ascii="Arial" w:hAnsi="Arial"/>
-        </w:rPr>
-        <w:t>3.3.</w:t>
-      </w:r>
-      <w:r>
-        <w:rPr>
-          <w:rFonts w:cs="Arial" w:ascii="Arial" w:hAnsi="Arial"/>
-        </w:rPr>
-        <w:t>8</w:t>
-      </w:r>
-      <w:r>
-        <w:rPr>
-          <w:rFonts w:cs="Arial" w:ascii="Arial" w:hAnsi="Arial"/>
-        </w:rPr>
+        <w:t>Escalabilidad………………………………………....12</w:t>
+      </w:r>
+    </w:p>
+    <w:p>
+      <w:pPr>
+        <w:pStyle w:val="Normal"/>
+        <w:rPr/>
+      </w:pPr>
+      <w:r>
+        <w:rPr>
+          <w:rFonts w:cs="Arial" w:ascii="Arial" w:hAnsi="Arial"/>
+        </w:rPr>
+        <w:t>3.3.8</w:t>
         <w:tab/>
-      </w:r>
-      <w:r>
-        <w:rPr>
-          <w:rFonts w:cs="Arial" w:ascii="Arial" w:hAnsi="Arial"/>
-        </w:rPr>
-        <w:t>Usabilidad……………………………………………</w:t>
-      </w:r>
-      <w:r>
-        <w:rPr>
-          <w:rFonts w:cs="Arial" w:ascii="Arial" w:hAnsi="Arial"/>
-        </w:rPr>
-        <w:t>..12</w:t>
+        <w:t>Usabilidad……………………………………………..12</w:t>
       </w:r>
     </w:p>
     <w:p>
@@ -1163,9 +1119,7 @@
           <w:sz w:val="22"/>
           <w:szCs w:val="22"/>
         </w:rPr>
-        <w:t>4.1</w:t>
-        <w:tab/>
-        <w:t>Diagrama de Estado………………………………...20</w:t>
+        <w:t>4.1      Tarjetas CRC…………………………………………20</w:t>
       </w:r>
     </w:p>
     <w:p>
@@ -1181,7 +1135,63 @@
           <w:sz w:val="22"/>
           <w:szCs w:val="22"/>
         </w:rPr>
-        <w:t>4.2</w:t>
+        <w:t>4.</w:t>
+      </w:r>
+      <w:r>
+        <w:rPr>
+          <w:rFonts w:cs="Arial" w:ascii="Arial" w:hAnsi="Arial"/>
+          <w:b w:val="false"/>
+          <w:bCs w:val="false"/>
+          <w:sz w:val="22"/>
+          <w:szCs w:val="22"/>
+        </w:rPr>
+        <w:t>2</w:t>
+      </w:r>
+      <w:r>
+        <w:rPr>
+          <w:rFonts w:cs="Arial" w:ascii="Arial" w:hAnsi="Arial"/>
+          <w:b w:val="false"/>
+          <w:bCs w:val="false"/>
+          <w:sz w:val="22"/>
+          <w:szCs w:val="22"/>
+        </w:rPr>
+        <w:tab/>
+        <w:t>Diagrama de Estado………………………………...20</w:t>
+      </w:r>
+    </w:p>
+    <w:p>
+      <w:pPr>
+        <w:pStyle w:val="Normal"/>
+        <w:rPr/>
+      </w:pPr>
+      <w:r>
+        <w:rPr>
+          <w:rFonts w:cs="Arial" w:ascii="Arial" w:hAnsi="Arial"/>
+          <w:b w:val="false"/>
+          <w:bCs w:val="false"/>
+          <w:sz w:val="22"/>
+          <w:szCs w:val="22"/>
+        </w:rPr>
+        <w:t>4.</w:t>
+      </w:r>
+      <w:r>
+        <w:rPr>
+          <w:rFonts w:cs="Arial" w:ascii="Arial" w:hAnsi="Arial"/>
+          <w:b w:val="false"/>
+          <w:bCs w:val="false"/>
+          <w:sz w:val="22"/>
+          <w:szCs w:val="22"/>
+        </w:rPr>
+        <w:t>3</w:t>
+      </w:r>
+      <w:r>
+        <w:rPr>
+          <w:rFonts w:cs="Arial" w:ascii="Arial" w:hAnsi="Arial"/>
+          <w:b w:val="false"/>
+          <w:bCs w:val="false"/>
+          <w:sz w:val="22"/>
+          <w:szCs w:val="22"/>
+        </w:rPr>
         <w:tab/>
         <w:t>Diagrama de Secuencia………………………….…26</w:t>
       </w:r>
@@ -1191,17 +1201,18 @@
         <w:pStyle w:val="Normal"/>
         <w:rPr>
           <w:rFonts w:ascii="Arial" w:hAnsi="Arial" w:cs="Arial"/>
-          <w:b/>
-          <w:b/>
-          <w:bCs/>
-        </w:rPr>
-      </w:pPr>
-      <w:r>
-        <w:rPr>
-          <w:rFonts w:cs="Arial" w:ascii="Arial" w:hAnsi="Arial"/>
-          <w:b/>
-          <w:bCs/>
-        </w:rPr>
+          <w:b w:val="false"/>
+          <w:b w:val="false"/>
+          <w:bCs w:val="false"/>
+        </w:rPr>
+      </w:pPr>
+      <w:r>
+        <w:rPr>
+          <w:rFonts w:cs="Arial" w:ascii="Arial" w:hAnsi="Arial"/>
+          <w:b w:val="false"/>
+          <w:bCs w:val="false"/>
+        </w:rPr>
+        <w:t>4.4       Diagrama de Gantt………………………………….30</w:t>
       </w:r>
     </w:p>
     <w:p>
@@ -1527,7 +1538,7 @@
         </w:rPr>
         <w:tab/>
       </w:r>
-      <w:bookmarkStart w:id="2" w:name="Introducci%2525C3%2525B3n"/>
+      <w:bookmarkStart w:id="2" w:name="Introducci%252525C3%252525B3n"/>
       <w:r>
         <w:rPr>
           <w:rFonts w:cs="Arial" w:ascii="Arial" w:hAnsi="Arial"/>
@@ -2151,11 +2162,11 @@
         </w:tblCellMar>
       </w:tblPr>
       <w:tblGrid>
-        <w:gridCol w:w="2098"/>
+        <w:gridCol w:w="2097"/>
         <w:gridCol w:w="2325"/>
-        <w:gridCol w:w="1079"/>
+        <w:gridCol w:w="1078"/>
         <w:gridCol w:w="794"/>
-        <w:gridCol w:w="844"/>
+        <w:gridCol w:w="846"/>
       </w:tblGrid>
       <w:tr>
         <w:trPr>
@@ -2163,7 +2174,7 @@
         </w:trPr>
         <w:tc>
           <w:tcPr>
-            <w:tcW w:w="2098" w:type="dxa"/>
+            <w:tcW w:w="2097" w:type="dxa"/>
             <w:tcBorders>
               <w:top w:val="single" w:sz="4" w:space="0" w:color="000000"/>
               <w:left w:val="single" w:sz="4" w:space="0" w:color="000000"/>
@@ -2269,7 +2280,7 @@
         </w:tc>
         <w:tc>
           <w:tcPr>
-            <w:tcW w:w="2717" w:type="dxa"/>
+            <w:tcW w:w="2718" w:type="dxa"/>
             <w:gridSpan w:val="3"/>
             <w:tcBorders>
               <w:top w:val="single" w:sz="4" w:space="0" w:color="000000"/>
@@ -2327,7 +2338,7 @@
         <w:trPr/>
         <w:tc>
           <w:tcPr>
-            <w:tcW w:w="2098" w:type="dxa"/>
+            <w:tcW w:w="2097" w:type="dxa"/>
             <w:tcBorders>
               <w:top w:val="single" w:sz="4" w:space="0" w:color="000000"/>
               <w:left w:val="single" w:sz="4" w:space="0" w:color="000000"/>
@@ -2433,7 +2444,7 @@
         </w:tc>
         <w:tc>
           <w:tcPr>
-            <w:tcW w:w="1079" w:type="dxa"/>
+            <w:tcW w:w="1078" w:type="dxa"/>
             <w:tcBorders>
               <w:top w:val="single" w:sz="4" w:space="0" w:color="000000"/>
               <w:left w:val="single" w:sz="4" w:space="0" w:color="000000"/>
@@ -2486,7 +2497,7 @@
         </w:tc>
         <w:tc>
           <w:tcPr>
-            <w:tcW w:w="1638" w:type="dxa"/>
+            <w:tcW w:w="1640" w:type="dxa"/>
             <w:gridSpan w:val="2"/>
             <w:tcBorders>
               <w:top w:val="single" w:sz="4" w:space="0" w:color="000000"/>
@@ -2544,7 +2555,7 @@
         <w:trPr/>
         <w:tc>
           <w:tcPr>
-            <w:tcW w:w="2098" w:type="dxa"/>
+            <w:tcW w:w="2097" w:type="dxa"/>
             <w:tcBorders>
               <w:top w:val="single" w:sz="4" w:space="0" w:color="000000"/>
               <w:left w:val="single" w:sz="4" w:space="0" w:color="000000"/>
@@ -2650,7 +2661,7 @@
         </w:tc>
         <w:tc>
           <w:tcPr>
-            <w:tcW w:w="1079" w:type="dxa"/>
+            <w:tcW w:w="1078" w:type="dxa"/>
             <w:tcBorders>
               <w:top w:val="single" w:sz="4" w:space="0" w:color="000000"/>
               <w:left w:val="single" w:sz="4" w:space="0" w:color="000000"/>
@@ -2703,7 +2714,7 @@
         </w:tc>
         <w:tc>
           <w:tcPr>
-            <w:tcW w:w="1638" w:type="dxa"/>
+            <w:tcW w:w="1640" w:type="dxa"/>
             <w:gridSpan w:val="2"/>
             <w:tcBorders>
               <w:top w:val="single" w:sz="4" w:space="0" w:color="000000"/>
@@ -2761,7 +2772,7 @@
         <w:trPr/>
         <w:tc>
           <w:tcPr>
-            <w:tcW w:w="2098" w:type="dxa"/>
+            <w:tcW w:w="2097" w:type="dxa"/>
             <w:tcBorders>
               <w:top w:val="single" w:sz="4" w:space="0" w:color="000000"/>
               <w:left w:val="single" w:sz="4" w:space="0" w:color="000000"/>
@@ -2867,7 +2878,7 @@
         </w:tc>
         <w:tc>
           <w:tcPr>
-            <w:tcW w:w="1079" w:type="dxa"/>
+            <w:tcW w:w="1078" w:type="dxa"/>
             <w:tcBorders>
               <w:top w:val="single" w:sz="4" w:space="0" w:color="000000"/>
               <w:left w:val="single" w:sz="4" w:space="0" w:color="000000"/>
@@ -2973,7 +2984,7 @@
         </w:tc>
         <w:tc>
           <w:tcPr>
-            <w:tcW w:w="844" w:type="dxa"/>
+            <w:tcW w:w="846" w:type="dxa"/>
             <w:tcBorders>
               <w:top w:val="single" w:sz="4" w:space="0" w:color="000000"/>
               <w:left w:val="single" w:sz="4" w:space="0" w:color="000000"/>
@@ -5716,11 +5727,6 @@
           <w:rFonts w:ascii="Arial" w:hAnsi="Arial"/>
         </w:rPr>
         <w:tab/>
-      </w:r>
-      <w:r>
-        <w:rPr>
-          <w:rFonts w:ascii="Arial" w:hAnsi="Arial"/>
-        </w:rPr>
         <w:t>El sistema busca ser lo mas fiable posible de manera que ante cualquier falla del equipo físico pueda reemplazarse las partes dañadas y seguir funcionando de manera normal.</w:t>
       </w:r>
     </w:p>
@@ -5904,19 +5910,7 @@
           <w:rFonts w:ascii="Arial" w:hAnsi="Arial"/>
         </w:rPr>
         <w:tab/>
-        <w:t>El sistema será impl</w:t>
-      </w:r>
-      <w:r>
-        <w:rPr>
-          <w:rFonts w:ascii="Arial" w:hAnsi="Arial"/>
-        </w:rPr>
-        <w:t>ementa</w:t>
-      </w:r>
-      <w:r>
-        <w:rPr>
-          <w:rFonts w:ascii="Arial" w:hAnsi="Arial"/>
-        </w:rPr>
-        <w:t>do bajo la plataforma de Linux pero por la naturaleza del software utilizado puede funcionar en Windows, Linux o Mac.</w:t>
+        <w:t>El sistema será implementado bajo la plataforma de Linux pero por la naturaleza del software utilizado puede funcionar en Windows, Linux o Mac.</w:t>
       </w:r>
     </w:p>
     <w:p>
@@ -5948,7 +5942,13 @@
         </w:rPr>
       </w:pPr>
       <w:r>
-        <w:rPr/>
+        <w:rPr>
+          <w:rFonts w:cs="Arial" w:ascii="Arial" w:hAnsi="Arial"/>
+          <w:b w:val="false"/>
+          <w:bCs w:val="false"/>
+          <w:sz w:val="22"/>
+          <w:szCs w:val="22"/>
+        </w:rPr>
       </w:r>
     </w:p>
     <w:p>
@@ -5979,11 +5979,6 @@
           <w:rFonts w:ascii="Arial" w:hAnsi="Arial"/>
         </w:rPr>
         <w:tab/>
-      </w:r>
-      <w:r>
-        <w:rPr>
-          <w:rFonts w:ascii="Arial" w:hAnsi="Arial"/>
-        </w:rPr>
         <w:t>El codigo al desarrollarse de manera modular es facilmente escalable y es capaz de agregarse modulos de mayor complejidad para mejorar el sistema a futuro</w:t>
       </w:r>
     </w:p>
@@ -6036,17 +6031,7 @@
           <w:szCs w:val="22"/>
         </w:rPr>
         <w:tab/>
-        <w:t>Un conjunto de ventanas con botones, tablas, listas y cuadros de texto que aseguraran un fácil manejo del sistema y aprendizaje del mismo. Ademas la capacidad de utilizarlo desde cualquier navegador web asegura un ambiente comú</w:t>
-      </w:r>
-      <w:r>
-        <w:rPr>
-          <w:rFonts w:cs="Arial" w:ascii="Arial" w:hAnsi="Arial"/>
-          <w:b w:val="false"/>
-          <w:bCs w:val="false"/>
-          <w:sz w:val="22"/>
-          <w:szCs w:val="22"/>
-        </w:rPr>
-        <w:t>n y adaptable a cualquier situación.</w:t>
+        <w:t>Un conjunto de ventanas con botones, tablas, listas y cuadros de texto que aseguraran un fácil manejo del sistema y aprendizaje del mismo. Ademas la capacidad de utilizarlo desde cualquier navegador web asegura un ambiente común y adaptable a cualquier situación.</w:t>
       </w:r>
     </w:p>
     <w:p>
@@ -10059,7 +10044,7 @@
                 <wp:positionV relativeFrom="paragraph">
                   <wp:posOffset>320040</wp:posOffset>
                 </wp:positionV>
-                <wp:extent cx="5717540" cy="6072505"/>
+                <wp:extent cx="5718175" cy="6072505"/>
                 <wp:effectExtent l="0" t="0" r="0" b="0"/>
                 <wp:wrapSquare wrapText="bothSides"/>
                 <wp:docPr id="6" name="Marco6"/>
@@ -10070,7 +10055,7 @@
                       <wps:spPr>
                         <a:xfrm>
                           <a:off x="0" y="0"/>
-                          <a:ext cx="5716800" cy="6071760"/>
+                          <a:ext cx="5717520" cy="6071760"/>
                         </a:xfrm>
                         <a:prstGeom prst="rect">
                           <a:avLst/>
@@ -10799,10 +10784,14 @@
                             <w:pPr>
                               <w:pStyle w:val="Contenidodelmarco"/>
                               <w:spacing w:before="0" w:after="160"/>
-                              <w:rPr/>
+                              <w:rPr>
+                                <w:color w:val="000000"/>
+                              </w:rPr>
                             </w:pPr>
                             <w:r>
-                              <w:rPr/>
+                              <w:rPr>
+                                <w:color w:val="000000"/>
+                              </w:rPr>
                             </w:r>
                           </w:p>
                         </w:txbxContent>
@@ -10818,7 +10807,7 @@
           </mc:Choice>
           <mc:Fallback>
             <w:pict>
-              <v:rect id="shape_0" ID="Marco6" stroked="f" style="position:absolute;margin-left:-3.75pt;margin-top:25.2pt;width:450.1pt;height:478.05pt;mso-position-horizontal-relative:margin">
+              <v:rect id="shape_0" ID="Marco6" stroked="f" style="position:absolute;margin-left:-3.75pt;margin-top:25.2pt;width:450.15pt;height:478.05pt;mso-position-horizontal-relative:margin">
                 <w10:wrap type="none"/>
                 <v:fill o:detectmouseclick="t" on="false"/>
                 <v:stroke color="#3465a4" joinstyle="round" endcap="flat"/>
@@ -11535,10 +11524,14 @@
                       <w:pPr>
                         <w:pStyle w:val="Contenidodelmarco"/>
                         <w:spacing w:before="0" w:after="160"/>
-                        <w:rPr/>
+                        <w:rPr>
+                          <w:color w:val="000000"/>
+                        </w:rPr>
                       </w:pPr>
                       <w:r>
-                        <w:rPr/>
+                        <w:rPr>
+                          <w:color w:val="000000"/>
+                        </w:rPr>
                       </w:r>
                     </w:p>
                   </w:txbxContent>
@@ -11726,7 +11719,7 @@
                 <wp:positionV relativeFrom="paragraph">
                   <wp:posOffset>320040</wp:posOffset>
                 </wp:positionV>
-                <wp:extent cx="5717540" cy="5483860"/>
+                <wp:extent cx="5718175" cy="5483860"/>
                 <wp:effectExtent l="0" t="0" r="0" b="0"/>
                 <wp:wrapSquare wrapText="bothSides"/>
                 <wp:docPr id="8" name="Marco7"/>
@@ -11737,7 +11730,7 @@
                       <wps:spPr>
                         <a:xfrm>
                           <a:off x="0" y="0"/>
-                          <a:ext cx="5716800" cy="5483160"/>
+                          <a:ext cx="5717520" cy="5483160"/>
                         </a:xfrm>
                         <a:prstGeom prst="rect">
                           <a:avLst/>
@@ -12468,10 +12461,14 @@
                             <w:pPr>
                               <w:pStyle w:val="Contenidodelmarco"/>
                               <w:spacing w:before="0" w:after="160"/>
-                              <w:rPr/>
+                              <w:rPr>
+                                <w:color w:val="000000"/>
+                              </w:rPr>
                             </w:pPr>
                             <w:r>
-                              <w:rPr/>
+                              <w:rPr>
+                                <w:color w:val="000000"/>
+                              </w:rPr>
                             </w:r>
                           </w:p>
                         </w:txbxContent>
@@ -12487,7 +12484,7 @@
           </mc:Choice>
           <mc:Fallback>
             <w:pict>
-              <v:rect id="shape_0" ID="Marco7" stroked="f" style="position:absolute;margin-left:-3.75pt;margin-top:25.2pt;width:450.1pt;height:431.7pt;mso-position-horizontal-relative:margin">
+              <v:rect id="shape_0" ID="Marco7" stroked="f" style="position:absolute;margin-left:-3.75pt;margin-top:25.2pt;width:450.15pt;height:431.7pt;mso-position-horizontal-relative:margin">
                 <w10:wrap type="none"/>
                 <v:fill o:detectmouseclick="t" on="false"/>
                 <v:stroke color="#3465a4" joinstyle="round" endcap="flat"/>
@@ -13206,10 +13203,14 @@
                       <w:pPr>
                         <w:pStyle w:val="Contenidodelmarco"/>
                         <w:spacing w:before="0" w:after="160"/>
-                        <w:rPr/>
+                        <w:rPr>
+                          <w:color w:val="000000"/>
+                        </w:rPr>
                       </w:pPr>
                       <w:r>
-                        <w:rPr/>
+                        <w:rPr>
+                          <w:color w:val="000000"/>
+                        </w:rPr>
                       </w:r>
                     </w:p>
                   </w:txbxContent>
@@ -13259,6 +13260,7 @@
         <w:ind w:left="0" w:right="0" w:hanging="0"/>
         <w:jc w:val="left"/>
         <w:rPr>
+          <w:rFonts w:ascii="Arial" w:hAnsi="Arial" w:cs="Arial"/>
           <w:b/>
           <w:b/>
           <w:bCs/>
@@ -13270,14 +13272,7 @@
         </w:rPr>
       </w:pPr>
       <w:r>
-        <w:rPr>
-          <w:b/>
-          <w:bCs/>
-          <w:i w:val="false"/>
-          <w:iCs w:val="false"/>
-          <w:sz w:val="28"/>
-          <w:szCs w:val="28"/>
-        </w:rPr>
+        <w:rPr/>
       </w:r>
     </w:p>
     <w:p>
@@ -13288,14 +13283,21 @@
         <w:spacing w:lineRule="auto" w:line="259" w:before="0" w:after="160"/>
         <w:ind w:left="0" w:right="0" w:hanging="0"/>
         <w:jc w:val="left"/>
-        <w:rPr>
-          <w:rFonts w:ascii="Arial" w:hAnsi="Arial" w:cs="Arial"/>
-        </w:rPr>
-      </w:pPr>
-      <w:r>
-        <w:rPr>
-          <w:rFonts w:cs="Arial" w:ascii="Arial" w:hAnsi="Arial"/>
-        </w:rPr>
+        <w:rPr/>
+      </w:pPr>
+      <w:r>
+        <w:rPr>
+          <w:rFonts w:cs="Arial" w:ascii="Arial" w:hAnsi="Arial"/>
+          <w:b/>
+          <w:bCs/>
+          <w:i w:val="false"/>
+          <w:iCs w:val="false"/>
+          <w:sz w:val="28"/>
+          <w:szCs w:val="28"/>
+        </w:rPr>
+        <w:t>4</w:t>
+        <w:tab/>
+        <w:t>Diagramas</w:t>
       </w:r>
     </w:p>
     <w:p>
@@ -13306,16 +13308,130 @@
         <w:spacing w:lineRule="auto" w:line="259" w:before="0" w:after="160"/>
         <w:ind w:left="0" w:right="0" w:hanging="0"/>
         <w:jc w:val="left"/>
-        <w:rPr>
-          <w:rFonts w:ascii="Arial" w:hAnsi="Arial" w:cs="Arial"/>
-        </w:rPr>
-      </w:pPr>
-      <w:r>
-        <w:rPr>
-          <w:rFonts w:cs="Arial" w:ascii="Arial" w:hAnsi="Arial"/>
-        </w:rPr>
-      </w:r>
-    </w:p>
+        <w:rPr/>
+      </w:pPr>
+      <w:r>
+        <w:rPr>
+          <w:rFonts w:cs="Arial" w:ascii="Arial" w:hAnsi="Arial"/>
+          <w:b/>
+          <w:bCs/>
+          <w:i w:val="false"/>
+          <w:iCs w:val="false"/>
+          <w:sz w:val="28"/>
+          <w:szCs w:val="28"/>
+        </w:rPr>
+        <w:t>4.1     Tarjetas CRC</w:t>
+      </w:r>
+    </w:p>
+    <w:tbl>
+      <w:tblPr>
+        <w:tblW w:w="8385" w:type="dxa"/>
+        <w:jc w:val="left"/>
+        <w:tblInd w:w="0" w:type="dxa"/>
+        <w:tblCellMar>
+          <w:top w:w="55" w:type="dxa"/>
+          <w:left w:w="55" w:type="dxa"/>
+          <w:bottom w:w="55" w:type="dxa"/>
+          <w:right w:w="55" w:type="dxa"/>
+        </w:tblCellMar>
+      </w:tblPr>
+      <w:tblGrid>
+        <w:gridCol w:w="4192"/>
+        <w:gridCol w:w="4193"/>
+      </w:tblGrid>
+      <w:tr>
+        <w:trPr/>
+        <w:tc>
+          <w:tcPr>
+            <w:tcW w:w="8385" w:type="dxa"/>
+            <w:gridSpan w:val="2"/>
+            <w:tcBorders>
+              <w:top w:val="single" w:sz="2" w:space="0" w:color="000000"/>
+              <w:left w:val="single" w:sz="2" w:space="0" w:color="000000"/>
+              <w:bottom w:val="single" w:sz="2" w:space="0" w:color="000000"/>
+              <w:right w:val="single" w:sz="2" w:space="0" w:color="000000"/>
+            </w:tcBorders>
+            <w:shd w:fill="auto" w:val="clear"/>
+          </w:tcPr>
+          <w:p>
+            <w:pPr>
+              <w:pStyle w:val="Contenidodelatabla"/>
+              <w:spacing w:before="0" w:after="160"/>
+              <w:rPr/>
+            </w:pPr>
+            <w:r>
+              <w:rPr/>
+              <w:t>Cliente</w:t>
+            </w:r>
+          </w:p>
+        </w:tc>
+      </w:tr>
+      <w:tr>
+        <w:trPr/>
+        <w:tc>
+          <w:tcPr>
+            <w:tcW w:w="4192" w:type="dxa"/>
+            <w:tcBorders>
+              <w:left w:val="single" w:sz="2" w:space="0" w:color="000000"/>
+              <w:bottom w:val="single" w:sz="2" w:space="0" w:color="000000"/>
+            </w:tcBorders>
+            <w:shd w:fill="auto" w:val="clear"/>
+          </w:tcPr>
+          <w:p>
+            <w:pPr>
+              <w:pStyle w:val="Contenidodelatabla"/>
+              <w:rPr/>
+            </w:pPr>
+            <w:r>
+              <w:rPr/>
+              <w:t>Mostrar información sobre los clientes.</w:t>
+            </w:r>
+          </w:p>
+          <w:p>
+            <w:pPr>
+              <w:pStyle w:val="Contenidodelatabla"/>
+              <w:rPr/>
+            </w:pPr>
+            <w:r>
+              <w:rPr/>
+              <w:t>Apellido,nombre,dni,telefono,email</w:t>
+            </w:r>
+          </w:p>
+          <w:p>
+            <w:pPr>
+              <w:pStyle w:val="Contenidodelatabla"/>
+              <w:spacing w:before="0" w:after="160"/>
+              <w:rPr/>
+            </w:pPr>
+            <w:r>
+              <w:rPr/>
+            </w:r>
+          </w:p>
+        </w:tc>
+        <w:tc>
+          <w:tcPr>
+            <w:tcW w:w="4193" w:type="dxa"/>
+            <w:tcBorders>
+              <w:left w:val="single" w:sz="2" w:space="0" w:color="000000"/>
+              <w:bottom w:val="single" w:sz="2" w:space="0" w:color="000000"/>
+              <w:right w:val="single" w:sz="2" w:space="0" w:color="000000"/>
+            </w:tcBorders>
+            <w:shd w:fill="auto" w:val="clear"/>
+          </w:tcPr>
+          <w:p>
+            <w:pPr>
+              <w:pStyle w:val="Contenidodelatabla"/>
+              <w:spacing w:before="0" w:after="160"/>
+              <w:rPr/>
+            </w:pPr>
+            <w:r>
+              <w:rPr/>
+              <w:t>Manejo de clientes .</w:t>
+            </w:r>
+          </w:p>
+        </w:tc>
+      </w:tr>
+    </w:tbl>
     <w:p>
       <w:pPr>
         <w:pStyle w:val="Normal"/>
@@ -13326,14 +13442,134 @@
         <w:jc w:val="left"/>
         <w:rPr>
           <w:rFonts w:ascii="Arial" w:hAnsi="Arial" w:cs="Arial"/>
-        </w:rPr>
-      </w:pPr>
-      <w:r>
-        <w:rPr>
-          <w:rFonts w:cs="Arial" w:ascii="Arial" w:hAnsi="Arial"/>
-        </w:rPr>
-      </w:r>
-    </w:p>
+          <w:b/>
+          <w:b/>
+          <w:bCs/>
+          <w:i w:val="false"/>
+          <w:i w:val="false"/>
+          <w:iCs w:val="false"/>
+          <w:sz w:val="28"/>
+          <w:szCs w:val="28"/>
+        </w:rPr>
+      </w:pPr>
+      <w:r>
+        <w:rPr/>
+      </w:r>
+    </w:p>
+    <w:tbl>
+      <w:tblPr>
+        <w:tblW w:w="8385" w:type="dxa"/>
+        <w:jc w:val="left"/>
+        <w:tblInd w:w="0" w:type="dxa"/>
+        <w:tblCellMar>
+          <w:top w:w="55" w:type="dxa"/>
+          <w:left w:w="55" w:type="dxa"/>
+          <w:bottom w:w="55" w:type="dxa"/>
+          <w:right w:w="55" w:type="dxa"/>
+        </w:tblCellMar>
+      </w:tblPr>
+      <w:tblGrid>
+        <w:gridCol w:w="4192"/>
+        <w:gridCol w:w="4193"/>
+      </w:tblGrid>
+      <w:tr>
+        <w:trPr/>
+        <w:tc>
+          <w:tcPr>
+            <w:tcW w:w="8385" w:type="dxa"/>
+            <w:gridSpan w:val="2"/>
+            <w:tcBorders>
+              <w:top w:val="single" w:sz="2" w:space="0" w:color="000000"/>
+              <w:left w:val="single" w:sz="2" w:space="0" w:color="000000"/>
+              <w:bottom w:val="single" w:sz="2" w:space="0" w:color="000000"/>
+              <w:right w:val="single" w:sz="2" w:space="0" w:color="000000"/>
+            </w:tcBorders>
+            <w:shd w:fill="auto" w:val="clear"/>
+          </w:tcPr>
+          <w:p>
+            <w:pPr>
+              <w:pStyle w:val="Contenidodelatabla"/>
+              <w:spacing w:before="0" w:after="160"/>
+              <w:rPr/>
+            </w:pPr>
+            <w:r>
+              <w:rPr/>
+              <w:t>M</w:t>
+            </w:r>
+            <w:r>
+              <w:rPr/>
+              <w:t>anejo de clientes</w:t>
+            </w:r>
+          </w:p>
+        </w:tc>
+      </w:tr>
+      <w:tr>
+        <w:trPr/>
+        <w:tc>
+          <w:tcPr>
+            <w:tcW w:w="4192" w:type="dxa"/>
+            <w:tcBorders>
+              <w:left w:val="single" w:sz="2" w:space="0" w:color="000000"/>
+              <w:bottom w:val="single" w:sz="2" w:space="0" w:color="000000"/>
+            </w:tcBorders>
+            <w:shd w:fill="auto" w:val="clear"/>
+          </w:tcPr>
+          <w:p>
+            <w:pPr>
+              <w:pStyle w:val="Contenidodelatabla"/>
+              <w:rPr/>
+            </w:pPr>
+            <w:r>
+              <w:rPr/>
+              <w:t>Agregar un cliente.</w:t>
+            </w:r>
+          </w:p>
+          <w:p>
+            <w:pPr>
+              <w:pStyle w:val="Contenidodelatabla"/>
+              <w:rPr/>
+            </w:pPr>
+            <w:r>
+              <w:rPr/>
+              <w:t xml:space="preserve">Modificar un cliente. </w:t>
+            </w:r>
+          </w:p>
+          <w:p>
+            <w:pPr>
+              <w:pStyle w:val="Contenidodelatabla"/>
+              <w:spacing w:before="0" w:after="160"/>
+              <w:rPr/>
+            </w:pPr>
+            <w:r>
+              <w:rPr/>
+              <w:t>Eliminar un cliente.</w:t>
+            </w:r>
+          </w:p>
+        </w:tc>
+        <w:tc>
+          <w:tcPr>
+            <w:tcW w:w="4193" w:type="dxa"/>
+            <w:tcBorders>
+              <w:left w:val="single" w:sz="2" w:space="0" w:color="000000"/>
+              <w:bottom w:val="single" w:sz="2" w:space="0" w:color="000000"/>
+              <w:right w:val="single" w:sz="2" w:space="0" w:color="000000"/>
+            </w:tcBorders>
+            <w:shd w:fill="auto" w:val="clear"/>
+          </w:tcPr>
+          <w:p>
+            <w:pPr>
+              <w:pStyle w:val="Contenidodelatabla"/>
+              <w:spacing w:before="0" w:after="160"/>
+              <w:rPr/>
+            </w:pPr>
+            <w:r>
+              <w:rPr/>
+              <w:t>Cliente.</w:t>
+            </w:r>
+          </w:p>
+        </w:tc>
+      </w:tr>
+    </w:tbl>
     <w:p>
       <w:pPr>
         <w:pStyle w:val="Normal"/>
@@ -13355,17 +13591,118 @@
         </w:rPr>
       </w:pPr>
       <w:r>
-        <w:rPr>
-          <w:rFonts w:cs="Arial" w:ascii="Arial" w:hAnsi="Arial"/>
-          <w:b/>
-          <w:bCs/>
-          <w:i w:val="false"/>
-          <w:iCs w:val="false"/>
-          <w:sz w:val="28"/>
-          <w:szCs w:val="28"/>
-        </w:rPr>
-      </w:r>
-    </w:p>
+        <w:rPr/>
+      </w:r>
+    </w:p>
+    <w:tbl>
+      <w:tblPr>
+        <w:tblW w:w="8385" w:type="dxa"/>
+        <w:jc w:val="left"/>
+        <w:tblInd w:w="0" w:type="dxa"/>
+        <w:tblCellMar>
+          <w:top w:w="55" w:type="dxa"/>
+          <w:left w:w="55" w:type="dxa"/>
+          <w:bottom w:w="55" w:type="dxa"/>
+          <w:right w:w="55" w:type="dxa"/>
+        </w:tblCellMar>
+      </w:tblPr>
+      <w:tblGrid>
+        <w:gridCol w:w="4192"/>
+        <w:gridCol w:w="4193"/>
+      </w:tblGrid>
+      <w:tr>
+        <w:trPr/>
+        <w:tc>
+          <w:tcPr>
+            <w:tcW w:w="8385" w:type="dxa"/>
+            <w:gridSpan w:val="2"/>
+            <w:tcBorders>
+              <w:top w:val="single" w:sz="2" w:space="0" w:color="000000"/>
+              <w:left w:val="single" w:sz="2" w:space="0" w:color="000000"/>
+              <w:bottom w:val="single" w:sz="2" w:space="0" w:color="000000"/>
+              <w:right w:val="single" w:sz="2" w:space="0" w:color="000000"/>
+            </w:tcBorders>
+            <w:shd w:fill="auto" w:val="clear"/>
+          </w:tcPr>
+          <w:p>
+            <w:pPr>
+              <w:pStyle w:val="Contenidodelatabla"/>
+              <w:spacing w:before="0" w:after="160"/>
+              <w:rPr/>
+            </w:pPr>
+            <w:r>
+              <w:rPr/>
+              <w:t>Pedido</w:t>
+            </w:r>
+          </w:p>
+        </w:tc>
+      </w:tr>
+      <w:tr>
+        <w:trPr/>
+        <w:tc>
+          <w:tcPr>
+            <w:tcW w:w="4192" w:type="dxa"/>
+            <w:tcBorders>
+              <w:left w:val="single" w:sz="2" w:space="0" w:color="000000"/>
+              <w:bottom w:val="single" w:sz="2" w:space="0" w:color="000000"/>
+            </w:tcBorders>
+            <w:shd w:fill="auto" w:val="clear"/>
+          </w:tcPr>
+          <w:p>
+            <w:pPr>
+              <w:pStyle w:val="Contenidodelatabla"/>
+              <w:rPr/>
+            </w:pPr>
+            <w:r>
+              <w:rPr/>
+              <w:t>Mostrar información sobre los pedidos.</w:t>
+            </w:r>
+          </w:p>
+          <w:p>
+            <w:pPr>
+              <w:pStyle w:val="Contenidodelatabla"/>
+              <w:spacing w:before="0" w:after="160"/>
+              <w:rPr/>
+            </w:pPr>
+            <w:r>
+              <w:rPr/>
+              <w:t>Equipo,cliente,falla,observaciones,fecha de carga,estado.</w:t>
+            </w:r>
+          </w:p>
+        </w:tc>
+        <w:tc>
+          <w:tcPr>
+            <w:tcW w:w="4193" w:type="dxa"/>
+            <w:tcBorders>
+              <w:left w:val="single" w:sz="2" w:space="0" w:color="000000"/>
+              <w:bottom w:val="single" w:sz="2" w:space="0" w:color="000000"/>
+              <w:right w:val="single" w:sz="2" w:space="0" w:color="000000"/>
+            </w:tcBorders>
+            <w:shd w:fill="auto" w:val="clear"/>
+          </w:tcPr>
+          <w:p>
+            <w:pPr>
+              <w:pStyle w:val="Contenidodelatabla"/>
+              <w:rPr/>
+            </w:pPr>
+            <w:r>
+              <w:rPr/>
+              <w:t>Manejo de Pedidos.</w:t>
+            </w:r>
+          </w:p>
+          <w:p>
+            <w:pPr>
+              <w:pStyle w:val="Contenidodelatabla"/>
+              <w:spacing w:before="0" w:after="160"/>
+              <w:rPr/>
+            </w:pPr>
+            <w:r>
+              <w:rPr/>
+            </w:r>
+          </w:p>
+        </w:tc>
+      </w:tr>
+    </w:tbl>
     <w:p>
       <w:pPr>
         <w:pStyle w:val="Normal"/>
@@ -13375,6 +13712,7 @@
         <w:ind w:left="0" w:right="0" w:hanging="0"/>
         <w:jc w:val="left"/>
         <w:rPr>
+          <w:rFonts w:ascii="Arial" w:hAnsi="Arial" w:cs="Arial"/>
           <w:b/>
           <w:b/>
           <w:bCs/>
@@ -13386,36 +13724,343 @@
         </w:rPr>
       </w:pPr>
       <w:r>
-        <w:rPr>
-          <w:rFonts w:cs="Arial" w:ascii="Arial" w:hAnsi="Arial"/>
-          <w:b/>
-          <w:bCs/>
+        <w:rPr/>
+      </w:r>
+    </w:p>
+    <w:tbl>
+      <w:tblPr>
+        <w:tblW w:w="8385" w:type="dxa"/>
+        <w:jc w:val="left"/>
+        <w:tblInd w:w="0" w:type="dxa"/>
+        <w:tblCellMar>
+          <w:top w:w="55" w:type="dxa"/>
+          <w:left w:w="55" w:type="dxa"/>
+          <w:bottom w:w="55" w:type="dxa"/>
+          <w:right w:w="55" w:type="dxa"/>
+        </w:tblCellMar>
+      </w:tblPr>
+      <w:tblGrid>
+        <w:gridCol w:w="4192"/>
+        <w:gridCol w:w="4193"/>
+      </w:tblGrid>
+      <w:tr>
+        <w:trPr/>
+        <w:tc>
+          <w:tcPr>
+            <w:tcW w:w="8385" w:type="dxa"/>
+            <w:gridSpan w:val="2"/>
+            <w:tcBorders>
+              <w:top w:val="single" w:sz="2" w:space="0" w:color="000000"/>
+              <w:left w:val="single" w:sz="2" w:space="0" w:color="000000"/>
+              <w:bottom w:val="single" w:sz="2" w:space="0" w:color="000000"/>
+              <w:right w:val="single" w:sz="2" w:space="0" w:color="000000"/>
+            </w:tcBorders>
+            <w:shd w:fill="auto" w:val="clear"/>
+          </w:tcPr>
+          <w:p>
+            <w:pPr>
+              <w:pStyle w:val="Contenidodelatabla"/>
+              <w:spacing w:before="0" w:after="160"/>
+              <w:rPr/>
+            </w:pPr>
+            <w:r>
+              <w:rPr/>
+              <w:t>Manejo de pedidos</w:t>
+            </w:r>
+          </w:p>
+        </w:tc>
+      </w:tr>
+      <w:tr>
+        <w:trPr/>
+        <w:tc>
+          <w:tcPr>
+            <w:tcW w:w="4192" w:type="dxa"/>
+            <w:tcBorders>
+              <w:left w:val="single" w:sz="2" w:space="0" w:color="000000"/>
+              <w:bottom w:val="single" w:sz="2" w:space="0" w:color="000000"/>
+            </w:tcBorders>
+            <w:shd w:fill="auto" w:val="clear"/>
+          </w:tcPr>
+          <w:p>
+            <w:pPr>
+              <w:pStyle w:val="Contenidodelatabla"/>
+              <w:rPr/>
+            </w:pPr>
+            <w:r>
+              <w:rPr/>
+              <w:t>Agregar un nuevo pedi</w:t>
+            </w:r>
+            <w:r>
+              <w:rPr/>
+              <w:t>do.</w:t>
+            </w:r>
+          </w:p>
+          <w:p>
+            <w:pPr>
+              <w:pStyle w:val="Contenidodelatabla"/>
+              <w:rPr/>
+            </w:pPr>
+            <w:r>
+              <w:rPr/>
+              <w:t>Modificar un pedido.</w:t>
+            </w:r>
+          </w:p>
+          <w:p>
+            <w:pPr>
+              <w:pStyle w:val="Contenidodelatabla"/>
+              <w:spacing w:before="0" w:after="160"/>
+              <w:rPr/>
+            </w:pPr>
+            <w:r>
+              <w:rPr/>
+              <w:t>Eliminar un pedido.</w:t>
+            </w:r>
+          </w:p>
+        </w:tc>
+        <w:tc>
+          <w:tcPr>
+            <w:tcW w:w="4193" w:type="dxa"/>
+            <w:tcBorders>
+              <w:left w:val="single" w:sz="2" w:space="0" w:color="000000"/>
+              <w:bottom w:val="single" w:sz="2" w:space="0" w:color="000000"/>
+              <w:right w:val="single" w:sz="2" w:space="0" w:color="000000"/>
+            </w:tcBorders>
+            <w:shd w:fill="auto" w:val="clear"/>
+          </w:tcPr>
+          <w:p>
+            <w:pPr>
+              <w:pStyle w:val="Contenidodelatabla"/>
+              <w:rPr/>
+            </w:pPr>
+            <w:r>
+              <w:rPr/>
+              <w:t>Pedido</w:t>
+            </w:r>
+          </w:p>
+          <w:p>
+            <w:pPr>
+              <w:pStyle w:val="Contenidodelatabla"/>
+              <w:spacing w:before="0" w:after="160"/>
+              <w:rPr/>
+            </w:pPr>
+            <w:r>
+              <w:rPr/>
+            </w:r>
+          </w:p>
+        </w:tc>
+      </w:tr>
+    </w:tbl>
+    <w:p>
+      <w:pPr>
+        <w:pStyle w:val="Normal"/>
+        <w:widowControl/>
+        <w:bidi w:val="0"/>
+        <w:spacing w:lineRule="auto" w:line="259" w:before="0" w:after="160"/>
+        <w:ind w:left="0" w:right="0" w:hanging="0"/>
+        <w:jc w:val="left"/>
+        <w:rPr>
+          <w:rFonts w:ascii="Arial" w:hAnsi="Arial" w:cs="Arial"/>
+          <w:b/>
+          <w:b/>
+          <w:bCs/>
+          <w:i w:val="false"/>
           <w:i w:val="false"/>
           <w:iCs w:val="false"/>
           <w:sz w:val="28"/>
           <w:szCs w:val="28"/>
         </w:rPr>
-        <w:t>4</w:t>
-        <w:tab/>
-        <w:t>Diagramas</w:t>
-      </w:r>
-    </w:p>
-    <w:p>
-      <w:pPr>
-        <w:pStyle w:val="Normal"/>
-        <w:rPr/>
-      </w:pPr>
-      <w:r>
-        <w:rPr>
-          <w:rFonts w:cs="Arial" w:ascii="Arial" w:hAnsi="Arial"/>
-          <w:b/>
-          <w:bCs/>
+      </w:pPr>
+      <w:r>
+        <w:rPr/>
+      </w:r>
+    </w:p>
+    <w:p>
+      <w:pPr>
+        <w:pStyle w:val="Normal"/>
+        <w:widowControl/>
+        <w:bidi w:val="0"/>
+        <w:spacing w:lineRule="auto" w:line="259" w:before="0" w:after="160"/>
+        <w:ind w:left="0" w:right="0" w:hanging="0"/>
+        <w:jc w:val="left"/>
+        <w:rPr>
+          <w:rFonts w:ascii="Arial" w:hAnsi="Arial" w:cs="Arial"/>
+          <w:b/>
+          <w:b/>
+          <w:bCs/>
+          <w:i w:val="false"/>
           <w:i w:val="false"/>
           <w:iCs w:val="false"/>
           <w:sz w:val="28"/>
           <w:szCs w:val="28"/>
         </w:rPr>
-        <w:t>4.1</w:t>
+      </w:pPr>
+      <w:r>
+        <w:rPr/>
+      </w:r>
+    </w:p>
+    <w:tbl>
+      <w:tblPr>
+        <w:tblW w:w="8385" w:type="dxa"/>
+        <w:jc w:val="left"/>
+        <w:tblInd w:w="0" w:type="dxa"/>
+        <w:tblCellMar>
+          <w:top w:w="55" w:type="dxa"/>
+          <w:left w:w="55" w:type="dxa"/>
+          <w:bottom w:w="55" w:type="dxa"/>
+          <w:right w:w="55" w:type="dxa"/>
+        </w:tblCellMar>
+      </w:tblPr>
+      <w:tblGrid>
+        <w:gridCol w:w="4192"/>
+        <w:gridCol w:w="4193"/>
+      </w:tblGrid>
+      <w:tr>
+        <w:trPr/>
+        <w:tc>
+          <w:tcPr>
+            <w:tcW w:w="8385" w:type="dxa"/>
+            <w:gridSpan w:val="2"/>
+            <w:tcBorders>
+              <w:top w:val="single" w:sz="2" w:space="0" w:color="000000"/>
+              <w:left w:val="single" w:sz="2" w:space="0" w:color="000000"/>
+              <w:bottom w:val="single" w:sz="2" w:space="0" w:color="000000"/>
+              <w:right w:val="single" w:sz="2" w:space="0" w:color="000000"/>
+            </w:tcBorders>
+            <w:shd w:fill="auto" w:val="clear"/>
+          </w:tcPr>
+          <w:p>
+            <w:pPr>
+              <w:pStyle w:val="Contenidodelatabla"/>
+              <w:spacing w:before="0" w:after="160"/>
+              <w:rPr/>
+            </w:pPr>
+            <w:r>
+              <w:rPr/>
+              <w:t>Email</w:t>
+            </w:r>
+          </w:p>
+        </w:tc>
+      </w:tr>
+      <w:tr>
+        <w:trPr/>
+        <w:tc>
+          <w:tcPr>
+            <w:tcW w:w="4192" w:type="dxa"/>
+            <w:tcBorders>
+              <w:left w:val="single" w:sz="2" w:space="0" w:color="000000"/>
+              <w:bottom w:val="single" w:sz="2" w:space="0" w:color="000000"/>
+            </w:tcBorders>
+            <w:shd w:fill="auto" w:val="clear"/>
+          </w:tcPr>
+          <w:p>
+            <w:pPr>
+              <w:pStyle w:val="Contenidodelatabla"/>
+              <w:spacing w:before="0" w:after="160"/>
+              <w:rPr/>
+            </w:pPr>
+            <w:r>
+              <w:rPr/>
+              <w:t>Notificar vía mail al cliente.</w:t>
+            </w:r>
+          </w:p>
+        </w:tc>
+        <w:tc>
+          <w:tcPr>
+            <w:tcW w:w="4193" w:type="dxa"/>
+            <w:tcBorders>
+              <w:left w:val="single" w:sz="2" w:space="0" w:color="000000"/>
+              <w:bottom w:val="single" w:sz="2" w:space="0" w:color="000000"/>
+              <w:right w:val="single" w:sz="2" w:space="0" w:color="000000"/>
+            </w:tcBorders>
+            <w:shd w:fill="auto" w:val="clear"/>
+          </w:tcPr>
+          <w:p>
+            <w:pPr>
+              <w:pStyle w:val="Contenidodelatabla"/>
+              <w:rPr/>
+            </w:pPr>
+            <w:r>
+              <w:rPr/>
+              <w:t>Cliente.</w:t>
+            </w:r>
+          </w:p>
+          <w:p>
+            <w:pPr>
+              <w:pStyle w:val="Contenidodelatabla"/>
+              <w:spacing w:before="0" w:after="160"/>
+              <w:rPr/>
+            </w:pPr>
+            <w:r>
+              <w:rPr/>
+              <w:t>Pedido.</w:t>
+            </w:r>
+          </w:p>
+        </w:tc>
+      </w:tr>
+    </w:tbl>
+    <w:p>
+      <w:pPr>
+        <w:pStyle w:val="Normal"/>
+        <w:widowControl/>
+        <w:bidi w:val="0"/>
+        <w:spacing w:lineRule="auto" w:line="259" w:before="0" w:after="160"/>
+        <w:ind w:left="0" w:right="0" w:hanging="0"/>
+        <w:jc w:val="left"/>
+        <w:rPr>
+          <w:rFonts w:ascii="Arial" w:hAnsi="Arial" w:cs="Arial"/>
+          <w:b/>
+          <w:b/>
+          <w:bCs/>
+          <w:i w:val="false"/>
+          <w:i w:val="false"/>
+          <w:iCs w:val="false"/>
+          <w:sz w:val="28"/>
+          <w:szCs w:val="28"/>
+        </w:rPr>
+      </w:pPr>
+      <w:r>
+        <w:rPr/>
+      </w:r>
+    </w:p>
+    <w:p>
+      <w:pPr>
+        <w:pStyle w:val="Normal"/>
+        <w:rPr/>
+      </w:pPr>
+      <w:r>
+        <w:rPr>
+          <w:rFonts w:cs="Arial" w:ascii="Arial" w:hAnsi="Arial"/>
+          <w:b/>
+          <w:bCs/>
+          <w:i w:val="false"/>
+          <w:iCs w:val="false"/>
+          <w:sz w:val="28"/>
+          <w:szCs w:val="28"/>
+        </w:rPr>
+        <w:t>4.</w:t>
+      </w:r>
+      <w:r>
+        <w:rPr>
+          <w:rFonts w:cs="Arial" w:ascii="Arial" w:hAnsi="Arial"/>
+          <w:b/>
+          <w:bCs/>
+          <w:i w:val="false"/>
+          <w:iCs w:val="false"/>
+          <w:sz w:val="28"/>
+          <w:szCs w:val="28"/>
+        </w:rPr>
+        <w:t>2</w:t>
+      </w:r>
+      <w:r>
+        <w:rPr>
+          <w:rFonts w:cs="Arial" w:ascii="Arial" w:hAnsi="Arial"/>
+          <w:b/>
+          <w:bCs/>
+          <w:i w:val="false"/>
+          <w:iCs w:val="false"/>
+          <w:sz w:val="28"/>
+          <w:szCs w:val="28"/>
+        </w:rPr>
         <w:tab/>
         <w:t>Diagrama de Estado</w:t>
       </w:r>
@@ -14189,7 +14834,31 @@
           <w:sz w:val="28"/>
           <w:szCs w:val="28"/>
         </w:rPr>
-        <w:t xml:space="preserve">4.2 </w:t>
+        <w:t>4.</w:t>
+      </w:r>
+      <w:r>
+        <w:rPr>
+          <w:rFonts w:cs="Arial" w:ascii="Arial" w:hAnsi="Arial"/>
+          <w:b/>
+          <w:bCs/>
+          <w:i w:val="false"/>
+          <w:iCs w:val="false"/>
+          <w:sz w:val="28"/>
+          <w:szCs w:val="28"/>
+        </w:rPr>
+        <w:t>3</w:t>
+      </w:r>
+      <w:r>
+        <w:rPr>
+          <w:rFonts w:cs="Arial" w:ascii="Arial" w:hAnsi="Arial"/>
+          <w:b/>
+          <w:bCs/>
+          <w:i w:val="false"/>
+          <w:iCs w:val="false"/>
+          <w:sz w:val="28"/>
+          <w:szCs w:val="28"/>
+        </w:rPr>
+        <w:t xml:space="preserve"> </w:t>
         <w:tab/>
         <w:t>Diagrama de Secuencia</w:t>
         <w:br/>
@@ -14574,14 +15243,169 @@
         <w:pStyle w:val="Normal"/>
         <w:spacing w:before="0" w:after="160"/>
         <w:jc w:val="left"/>
-        <w:rPr/>
-      </w:pPr>
-      <w:r>
-        <w:rPr/>
+        <w:rPr>
+          <w:rFonts w:ascii="Arial" w:hAnsi="Arial"/>
+          <w:b/>
+          <w:b/>
+          <w:bCs/>
+          <w:sz w:val="28"/>
+          <w:szCs w:val="28"/>
+        </w:rPr>
+      </w:pPr>
+      <w:r>
+        <w:rPr>
+          <w:rFonts w:ascii="Arial" w:hAnsi="Arial"/>
+          <w:b/>
+          <w:bCs/>
+          <w:sz w:val="28"/>
+          <w:szCs w:val="28"/>
+        </w:rPr>
+      </w:r>
+    </w:p>
+    <w:p>
+      <w:pPr>
+        <w:pStyle w:val="Normal"/>
+        <w:spacing w:before="0" w:after="160"/>
+        <w:jc w:val="left"/>
+        <w:rPr>
+          <w:rFonts w:ascii="Arial" w:hAnsi="Arial"/>
+          <w:b/>
+          <w:b/>
+          <w:bCs/>
+          <w:sz w:val="28"/>
+          <w:szCs w:val="28"/>
+        </w:rPr>
+      </w:pPr>
+      <w:r>
+        <w:rPr>
+          <w:rFonts w:ascii="Arial" w:hAnsi="Arial"/>
+          <w:b/>
+          <w:bCs/>
+          <w:sz w:val="28"/>
+          <w:szCs w:val="28"/>
+        </w:rPr>
+      </w:r>
+    </w:p>
+    <w:p>
+      <w:pPr>
+        <w:pStyle w:val="Normal"/>
+        <w:spacing w:before="0" w:after="160"/>
+        <w:jc w:val="left"/>
+        <w:rPr>
+          <w:rFonts w:ascii="Arial" w:hAnsi="Arial"/>
+          <w:b/>
+          <w:b/>
+          <w:bCs/>
+          <w:sz w:val="28"/>
+          <w:szCs w:val="28"/>
+        </w:rPr>
+      </w:pPr>
+      <w:r>
+        <w:rPr>
+          <w:rFonts w:ascii="Arial" w:hAnsi="Arial"/>
+          <w:b/>
+          <w:bCs/>
+          <w:sz w:val="28"/>
+          <w:szCs w:val="28"/>
+        </w:rPr>
+        <w:t>4.4         Diagrama de gantt</w:t>
+      </w:r>
+    </w:p>
+    <w:p>
+      <w:pPr>
+        <w:pStyle w:val="Normal"/>
+        <w:spacing w:before="0" w:after="160"/>
+        <w:jc w:val="left"/>
+        <w:rPr>
+          <w:rFonts w:ascii="Arial" w:hAnsi="Arial"/>
+          <w:b/>
+          <w:b/>
+          <w:bCs/>
+          <w:sz w:val="28"/>
+          <w:szCs w:val="28"/>
+        </w:rPr>
+      </w:pPr>
+      <w:r>
+        <w:rPr>
+          <w:rFonts w:ascii="Arial" w:hAnsi="Arial"/>
+          <w:b/>
+          <w:bCs/>
+          <w:sz w:val="28"/>
+          <w:szCs w:val="28"/>
+        </w:rPr>
+      </w:r>
+    </w:p>
+    <w:p>
+      <w:pPr>
+        <w:pStyle w:val="Normal"/>
+        <w:spacing w:before="0" w:after="160"/>
+        <w:jc w:val="left"/>
+        <w:rPr>
+          <w:rFonts w:ascii="Arial" w:hAnsi="Arial"/>
+          <w:b/>
+          <w:b/>
+          <w:bCs/>
+          <w:sz w:val="28"/>
+          <w:szCs w:val="28"/>
+        </w:rPr>
+      </w:pPr>
+      <w:r>
+        <w:rPr>
+          <w:rFonts w:ascii="Arial" w:hAnsi="Arial"/>
+          <w:b/>
+          <w:bCs/>
+          <w:sz w:val="28"/>
+          <w:szCs w:val="28"/>
+        </w:rPr>
+        <w:drawing>
+          <wp:anchor behindDoc="0" distT="0" distB="0" distL="0" distR="0" simplePos="0" locked="0" layoutInCell="1" allowOverlap="1" relativeHeight="23">
+            <wp:simplePos x="0" y="0"/>
+            <wp:positionH relativeFrom="column">
+              <wp:align>center</wp:align>
+            </wp:positionH>
+            <wp:positionV relativeFrom="paragraph">
+              <wp:posOffset>635</wp:posOffset>
+            </wp:positionV>
+            <wp:extent cx="5324475" cy="879475"/>
+            <wp:effectExtent l="0" t="0" r="0" b="0"/>
+            <wp:wrapSquare wrapText="largest"/>
+            <wp:docPr id="22" name="Imagen16" descr=""/>
+            <wp:cNvGraphicFramePr>
+              <a:graphicFrameLocks xmlns:a="http://schemas.openxmlformats.org/drawingml/2006/main" noChangeAspect="1"/>
+            </wp:cNvGraphicFramePr>
+            <a:graphic xmlns:a="http://schemas.openxmlformats.org/drawingml/2006/main">
+              <a:graphicData uri="http://schemas.openxmlformats.org/drawingml/2006/picture">
+                <pic:pic xmlns:pic="http://schemas.openxmlformats.org/drawingml/2006/picture">
+                  <pic:nvPicPr>
+                    <pic:cNvPr id="22" name="Imagen16" descr=""/>
+                    <pic:cNvPicPr>
+                      <a:picLocks noChangeAspect="1" noChangeArrowheads="1"/>
+                    </pic:cNvPicPr>
+                  </pic:nvPicPr>
+                  <pic:blipFill>
+                    <a:blip r:embed="rId21"/>
+                    <a:stretch>
+                      <a:fillRect/>
+                    </a:stretch>
+                  </pic:blipFill>
+                  <pic:spPr bwMode="auto">
+                    <a:xfrm>
+                      <a:off x="0" y="0"/>
+                      <a:ext cx="5324475" cy="879475"/>
+                    </a:xfrm>
+                    <a:prstGeom prst="rect">
+                      <a:avLst/>
+                    </a:prstGeom>
+                  </pic:spPr>
+                </pic:pic>
+              </a:graphicData>
+            </a:graphic>
+          </wp:anchor>
+        </w:drawing>
       </w:r>
     </w:p>
     <w:sectPr>
-      <w:footerReference w:type="default" r:id="rId21"/>
+      <w:footerReference w:type="default" r:id="rId22"/>
       <w:type w:val="nextPage"/>
       <w:pgSz w:w="11906" w:h="16838"/>
       <w:pgMar w:left="1410" w:right="2111" w:header="0" w:top="1417" w:footer="1417" w:bottom="1969" w:gutter="0"/>
@@ -14621,7 +15445,7 @@
     </w:r>
     <w:r>
       <w:rPr/>
-      <w:t>28</w:t>
+      <w:t>5</w:t>
     </w:r>
     <w:r>
       <w:rPr/>
@@ -16544,6 +17368,271 @@
     <w:qFormat/>
     <w:rPr/>
   </w:style>
+  <w:style w:type="character" w:styleId="ListLabel86">
+    <w:name w:val="ListLabel 86"/>
+    <w:qFormat/>
+    <w:rPr>
+      <w:rFonts w:cs="OpenSymbol"/>
+      <w:sz w:val="28"/>
+    </w:rPr>
+  </w:style>
+  <w:style w:type="character" w:styleId="ListLabel87">
+    <w:name w:val="ListLabel 87"/>
+    <w:qFormat/>
+    <w:rPr>
+      <w:rFonts w:cs="OpenSymbol"/>
+    </w:rPr>
+  </w:style>
+  <w:style w:type="character" w:styleId="ListLabel88">
+    <w:name w:val="ListLabel 88"/>
+    <w:qFormat/>
+    <w:rPr>
+      <w:rFonts w:cs="OpenSymbol"/>
+    </w:rPr>
+  </w:style>
+  <w:style w:type="character" w:styleId="ListLabel89">
+    <w:name w:val="ListLabel 89"/>
+    <w:qFormat/>
+    <w:rPr>
+      <w:rFonts w:cs="OpenSymbol"/>
+    </w:rPr>
+  </w:style>
+  <w:style w:type="character" w:styleId="ListLabel90">
+    <w:name w:val="ListLabel 90"/>
+    <w:qFormat/>
+    <w:rPr>
+      <w:rFonts w:cs="OpenSymbol"/>
+    </w:rPr>
+  </w:style>
+  <w:style w:type="character" w:styleId="ListLabel91">
+    <w:name w:val="ListLabel 91"/>
+    <w:qFormat/>
+    <w:rPr>
+      <w:rFonts w:cs="OpenSymbol"/>
+    </w:rPr>
+  </w:style>
+  <w:style w:type="character" w:styleId="ListLabel92">
+    <w:name w:val="ListLabel 92"/>
+    <w:qFormat/>
+    <w:rPr>
+      <w:rFonts w:cs="OpenSymbol"/>
+    </w:rPr>
+  </w:style>
+  <w:style w:type="character" w:styleId="ListLabel93">
+    <w:name w:val="ListLabel 93"/>
+    <w:qFormat/>
+    <w:rPr>
+      <w:rFonts w:cs="OpenSymbol"/>
+    </w:rPr>
+  </w:style>
+  <w:style w:type="character" w:styleId="ListLabel94">
+    <w:name w:val="ListLabel 94"/>
+    <w:qFormat/>
+    <w:rPr>
+      <w:rFonts w:cs="OpenSymbol"/>
+    </w:rPr>
+  </w:style>
+  <w:style w:type="character" w:styleId="ListLabel95">
+    <w:name w:val="ListLabel 95"/>
+    <w:qFormat/>
+    <w:rPr>
+      <w:rFonts w:cs="OpenSymbol"/>
+    </w:rPr>
+  </w:style>
+  <w:style w:type="character" w:styleId="ListLabel96">
+    <w:name w:val="ListLabel 96"/>
+    <w:qFormat/>
+    <w:rPr>
+      <w:rFonts w:cs="OpenSymbol"/>
+    </w:rPr>
+  </w:style>
+  <w:style w:type="character" w:styleId="ListLabel97">
+    <w:name w:val="ListLabel 97"/>
+    <w:qFormat/>
+    <w:rPr>
+      <w:rFonts w:cs="OpenSymbol"/>
+    </w:rPr>
+  </w:style>
+  <w:style w:type="character" w:styleId="ListLabel98">
+    <w:name w:val="ListLabel 98"/>
+    <w:qFormat/>
+    <w:rPr>
+      <w:rFonts w:cs="OpenSymbol"/>
+    </w:rPr>
+  </w:style>
+  <w:style w:type="character" w:styleId="ListLabel99">
+    <w:name w:val="ListLabel 99"/>
+    <w:qFormat/>
+    <w:rPr>
+      <w:rFonts w:cs="OpenSymbol"/>
+    </w:rPr>
+  </w:style>
+  <w:style w:type="character" w:styleId="ListLabel100">
+    <w:name w:val="ListLabel 100"/>
+    <w:qFormat/>
+    <w:rPr>
+      <w:rFonts w:cs="OpenSymbol"/>
+    </w:rPr>
+  </w:style>
+  <w:style w:type="character" w:styleId="ListLabel101">
+    <w:name w:val="ListLabel 101"/>
+    <w:qFormat/>
+    <w:rPr>
+      <w:rFonts w:cs="OpenSymbol"/>
+    </w:rPr>
+  </w:style>
+  <w:style w:type="character" w:styleId="ListLabel102">
+    <w:name w:val="ListLabel 102"/>
+    <w:qFormat/>
+    <w:rPr>
+      <w:rFonts w:cs="OpenSymbol"/>
+    </w:rPr>
+  </w:style>
+  <w:style w:type="character" w:styleId="ListLabel103">
+    <w:name w:val="ListLabel 103"/>
+    <w:qFormat/>
+    <w:rPr>
+      <w:rFonts w:cs="OpenSymbol"/>
+    </w:rPr>
+  </w:style>
+  <w:style w:type="character" w:styleId="ListLabel104">
+    <w:name w:val="ListLabel 104"/>
+    <w:qFormat/>
+    <w:rPr>
+      <w:rFonts w:cs="OpenSymbol"/>
+    </w:rPr>
+  </w:style>
+  <w:style w:type="character" w:styleId="ListLabel105">
+    <w:name w:val="ListLabel 105"/>
+    <w:qFormat/>
+    <w:rPr>
+      <w:rFonts w:cs="OpenSymbol"/>
+    </w:rPr>
+  </w:style>
+  <w:style w:type="character" w:styleId="ListLabel106">
+    <w:name w:val="ListLabel 106"/>
+    <w:qFormat/>
+    <w:rPr>
+      <w:rFonts w:cs="OpenSymbol"/>
+    </w:rPr>
+  </w:style>
+  <w:style w:type="character" w:styleId="ListLabel107">
+    <w:name w:val="ListLabel 107"/>
+    <w:qFormat/>
+    <w:rPr>
+      <w:rFonts w:cs="OpenSymbol"/>
+    </w:rPr>
+  </w:style>
+  <w:style w:type="character" w:styleId="ListLabel108">
+    <w:name w:val="ListLabel 108"/>
+    <w:qFormat/>
+    <w:rPr>
+      <w:rFonts w:cs="OpenSymbol"/>
+    </w:rPr>
+  </w:style>
+  <w:style w:type="character" w:styleId="ListLabel109">
+    <w:name w:val="ListLabel 109"/>
+    <w:qFormat/>
+    <w:rPr>
+      <w:rFonts w:cs="OpenSymbol"/>
+    </w:rPr>
+  </w:style>
+  <w:style w:type="character" w:styleId="ListLabel110">
+    <w:name w:val="ListLabel 110"/>
+    <w:qFormat/>
+    <w:rPr>
+      <w:rFonts w:cs="OpenSymbol"/>
+    </w:rPr>
+  </w:style>
+  <w:style w:type="character" w:styleId="ListLabel111">
+    <w:name w:val="ListLabel 111"/>
+    <w:qFormat/>
+    <w:rPr>
+      <w:rFonts w:cs="OpenSymbol"/>
+    </w:rPr>
+  </w:style>
+  <w:style w:type="character" w:styleId="ListLabel112">
+    <w:name w:val="ListLabel 112"/>
+    <w:qFormat/>
+    <w:rPr>
+      <w:rFonts w:cs="OpenSymbol"/>
+    </w:rPr>
+  </w:style>
+  <w:style w:type="character" w:styleId="ListLabel113">
+    <w:name w:val="ListLabel 113"/>
+    <w:qFormat/>
+    <w:rPr>
+      <w:rFonts w:cs="OpenSymbol"/>
+    </w:rPr>
+  </w:style>
+  <w:style w:type="character" w:styleId="ListLabel114">
+    <w:name w:val="ListLabel 114"/>
+    <w:qFormat/>
+    <w:rPr>
+      <w:rFonts w:cs="OpenSymbol"/>
+    </w:rPr>
+  </w:style>
+  <w:style w:type="character" w:styleId="ListLabel115">
+    <w:name w:val="ListLabel 115"/>
+    <w:qFormat/>
+    <w:rPr>
+      <w:rFonts w:cs="OpenSymbol"/>
+    </w:rPr>
+  </w:style>
+  <w:style w:type="character" w:styleId="ListLabel116">
+    <w:name w:val="ListLabel 116"/>
+    <w:qFormat/>
+    <w:rPr>
+      <w:rFonts w:cs="OpenSymbol"/>
+    </w:rPr>
+  </w:style>
+  <w:style w:type="character" w:styleId="ListLabel117">
+    <w:name w:val="ListLabel 117"/>
+    <w:qFormat/>
+    <w:rPr>
+      <w:rFonts w:cs="OpenSymbol"/>
+    </w:rPr>
+  </w:style>
+  <w:style w:type="character" w:styleId="ListLabel118">
+    <w:name w:val="ListLabel 118"/>
+    <w:qFormat/>
+    <w:rPr>
+      <w:rFonts w:cs="OpenSymbol"/>
+    </w:rPr>
+  </w:style>
+  <w:style w:type="character" w:styleId="ListLabel119">
+    <w:name w:val="ListLabel 119"/>
+    <w:qFormat/>
+    <w:rPr>
+      <w:rFonts w:cs="OpenSymbol"/>
+    </w:rPr>
+  </w:style>
+  <w:style w:type="character" w:styleId="ListLabel120">
+    <w:name w:val="ListLabel 120"/>
+    <w:qFormat/>
+    <w:rPr>
+      <w:rFonts w:cs="OpenSymbol"/>
+    </w:rPr>
+  </w:style>
+  <w:style w:type="character" w:styleId="ListLabel121">
+    <w:name w:val="ListLabel 121"/>
+    <w:qFormat/>
+    <w:rPr>
+      <w:rFonts w:cs="OpenSymbol"/>
+    </w:rPr>
+  </w:style>
+  <w:style w:type="character" w:styleId="ListLabel122">
+    <w:name w:val="ListLabel 122"/>
+    <w:qFormat/>
+    <w:rPr>
+      <w:rFonts w:ascii="Arial" w:hAnsi="Arial" w:cs="Arial"/>
+    </w:rPr>
+  </w:style>
+  <w:style w:type="character" w:styleId="ListLabel123">
+    <w:name w:val="ListLabel 123"/>
+    <w:qFormat/>
+    <w:rPr/>
+  </w:style>
   <w:style w:type="paragraph" w:styleId="Ttulo">
     <w:name w:val="Título"/>
     <w:basedOn w:val="Normal"/>

</xml_diff>